<commit_message>
Introduction completed [334 Words]
</commit_message>
<xml_diff>
--- a/Structure of Literary Review.docx
+++ b/Structure of Literary Review.docx
@@ -40,6 +40,24 @@
         <w:rPr>
           <w:b/>
         </w:rPr>
+        <w:t>Abstract (in or around 5 sentences)</w:t>
+      </w:r>
+    </w:p>
+    <w:p>
+      <w:pPr>
+        <w:pStyle w:val="ListParagraph"/>
+        <w:numPr>
+          <w:ilvl w:val="0"/>
+          <w:numId w:val="1"/>
+        </w:numPr>
+        <w:rPr>
+          <w:b/>
+        </w:rPr>
+      </w:pPr>
+      <w:r>
+        <w:rPr>
+          <w:b/>
+        </w:rPr>
         <w:t>Introduction</w:t>
       </w:r>
     </w:p>
@@ -52,308 +70,385 @@
         </w:numPr>
       </w:pPr>
       <w:r>
-        <w:t>Summarise what Data is and reference some concrete sources</w:t>
-      </w:r>
-    </w:p>
-    <w:p>
-      <w:pPr>
-        <w:pStyle w:val="ListParagraph"/>
-        <w:numPr>
-          <w:ilvl w:val="0"/>
-          <w:numId w:val="1"/>
-        </w:numPr>
-        <w:rPr>
-          <w:b/>
-        </w:rPr>
-      </w:pPr>
-      <w:r>
-        <w:rPr>
-          <w:b/>
-        </w:rPr>
-        <w:t>A Comprehensive look at Data</w:t>
-      </w:r>
-    </w:p>
-    <w:p>
-      <w:pPr>
-        <w:pStyle w:val="ListParagraph"/>
-        <w:numPr>
-          <w:ilvl w:val="1"/>
-          <w:numId w:val="1"/>
-        </w:numPr>
-      </w:pPr>
-      <w:r>
-        <w:t xml:space="preserve">Size comparisons example, good use of various analogy’s to explain in more detail. </w:t>
-      </w:r>
-    </w:p>
-    <w:p>
-      <w:pPr>
-        <w:pStyle w:val="ListParagraph"/>
-        <w:numPr>
-          <w:ilvl w:val="1"/>
-          <w:numId w:val="1"/>
-        </w:numPr>
-      </w:pPr>
-      <w:r>
-        <w:t>Maybe what is a byte, terabyte</w:t>
-      </w:r>
-      <w:r>
-        <w:t xml:space="preserve"> and petabyte </w:t>
-      </w:r>
-      <w:proofErr w:type="gramStart"/>
-      <w:r>
-        <w:t>etc.</w:t>
-      </w:r>
-      <w:proofErr w:type="gramEnd"/>
-    </w:p>
-    <w:p>
-      <w:pPr>
-        <w:pStyle w:val="ListParagraph"/>
-        <w:numPr>
-          <w:ilvl w:val="1"/>
-          <w:numId w:val="1"/>
-        </w:numPr>
-      </w:pPr>
-      <w:r>
-        <w:t>Show some math formula example possibly</w:t>
-      </w:r>
-    </w:p>
-    <w:p>
-      <w:pPr>
-        <w:pStyle w:val="ListParagraph"/>
-        <w:ind w:left="1440"/>
-      </w:pPr>
-    </w:p>
-    <w:p>
-      <w:pPr>
-        <w:pStyle w:val="ListParagraph"/>
-        <w:numPr>
-          <w:ilvl w:val="0"/>
-          <w:numId w:val="1"/>
-        </w:numPr>
-        <w:rPr>
-          <w:b/>
-        </w:rPr>
-      </w:pPr>
-      <w:r>
-        <w:rPr>
-          <w:b/>
-        </w:rPr>
-        <w:t>Data Mining</w:t>
-      </w:r>
-    </w:p>
-    <w:p>
-      <w:pPr>
-        <w:pStyle w:val="ListParagraph"/>
-        <w:numPr>
-          <w:ilvl w:val="1"/>
-          <w:numId w:val="1"/>
-        </w:numPr>
-      </w:pPr>
-      <w:r>
-        <w:t>Explain in detail what Data Mining is</w:t>
-      </w:r>
-    </w:p>
-    <w:p>
-      <w:pPr>
-        <w:pStyle w:val="ListParagraph"/>
-        <w:numPr>
-          <w:ilvl w:val="1"/>
-          <w:numId w:val="1"/>
-        </w:numPr>
-      </w:pPr>
-      <w:r>
-        <w:t>Provide a pseudocode Algorithm to outline the math behind it</w:t>
-      </w:r>
-    </w:p>
-    <w:p>
-      <w:pPr>
-        <w:pStyle w:val="ListParagraph"/>
-        <w:numPr>
-          <w:ilvl w:val="1"/>
-          <w:numId w:val="1"/>
-        </w:numPr>
-      </w:pPr>
-      <w:r>
-        <w:t>Some examples/Graphs/Formulas of how it works</w:t>
-      </w:r>
-    </w:p>
-    <w:p>
-      <w:pPr>
-        <w:pStyle w:val="ListParagraph"/>
-        <w:ind w:left="1440"/>
-      </w:pPr>
-    </w:p>
-    <w:p>
-      <w:pPr>
-        <w:pStyle w:val="ListParagraph"/>
-        <w:numPr>
-          <w:ilvl w:val="0"/>
-          <w:numId w:val="1"/>
-        </w:numPr>
-        <w:rPr>
-          <w:b/>
-        </w:rPr>
-      </w:pPr>
-      <w:r>
-        <w:rPr>
-          <w:b/>
-        </w:rPr>
-        <w:t>Data Analytics</w:t>
-      </w:r>
-    </w:p>
-    <w:p>
-      <w:pPr>
-        <w:pStyle w:val="ListParagraph"/>
-        <w:numPr>
-          <w:ilvl w:val="1"/>
-          <w:numId w:val="1"/>
-        </w:numPr>
-      </w:pPr>
-      <w:r>
-        <w:t xml:space="preserve">Explain in detail what is it and how it works etc. </w:t>
-      </w:r>
-    </w:p>
-    <w:p>
-      <w:pPr>
-        <w:pStyle w:val="ListParagraph"/>
-        <w:numPr>
-          <w:ilvl w:val="1"/>
-          <w:numId w:val="1"/>
-        </w:numPr>
-      </w:pPr>
-      <w:r>
-        <w:t>Some examples/Graphs/Formulas of how it works</w:t>
-      </w:r>
-      <w:r>
-        <w:t xml:space="preserve"> </w:t>
-      </w:r>
-    </w:p>
-    <w:p>
-      <w:pPr>
-        <w:pStyle w:val="ListParagraph"/>
-        <w:ind w:left="1440"/>
-      </w:pPr>
-    </w:p>
-    <w:p>
-      <w:pPr>
-        <w:pStyle w:val="ListParagraph"/>
-        <w:numPr>
-          <w:ilvl w:val="0"/>
-          <w:numId w:val="1"/>
-        </w:numPr>
-        <w:rPr>
-          <w:b/>
-        </w:rPr>
-      </w:pPr>
-      <w:r>
-        <w:rPr>
-          <w:b/>
-        </w:rPr>
-        <w:t>Big Data benefits</w:t>
-      </w:r>
-    </w:p>
-    <w:p>
-      <w:pPr>
-        <w:pStyle w:val="ListParagraph"/>
-        <w:numPr>
-          <w:ilvl w:val="1"/>
-          <w:numId w:val="1"/>
-        </w:numPr>
-      </w:pPr>
-      <w:r>
-        <w:t>Examples of how if benefits our lives</w:t>
-      </w:r>
-    </w:p>
-    <w:p>
-      <w:pPr>
-        <w:pStyle w:val="ListParagraph"/>
-        <w:numPr>
-          <w:ilvl w:val="1"/>
-          <w:numId w:val="1"/>
-        </w:numPr>
-      </w:pPr>
-      <w:r>
-        <w:t>Outline some examples of where this has been implemented and shown benefits</w:t>
-      </w:r>
-    </w:p>
-    <w:p>
-      <w:pPr>
-        <w:pStyle w:val="ListParagraph"/>
-        <w:ind w:left="1440"/>
-      </w:pPr>
-    </w:p>
-    <w:p>
-      <w:pPr>
-        <w:pStyle w:val="ListParagraph"/>
-        <w:numPr>
-          <w:ilvl w:val="0"/>
-          <w:numId w:val="1"/>
-        </w:numPr>
-        <w:rPr>
-          <w:b/>
-        </w:rPr>
-      </w:pPr>
-      <w:r>
-        <w:rPr>
-          <w:b/>
-        </w:rPr>
-        <w:t>Big Data, the next steps</w:t>
-      </w:r>
-    </w:p>
-    <w:p>
-      <w:pPr>
-        <w:pStyle w:val="ListParagraph"/>
-        <w:numPr>
-          <w:ilvl w:val="1"/>
-          <w:numId w:val="1"/>
-        </w:numPr>
-      </w:pPr>
-      <w:r>
-        <w:t xml:space="preserve">Future for Big Data </w:t>
-      </w:r>
-      <w:proofErr w:type="spellStart"/>
-      <w:r>
-        <w:t>etc</w:t>
-      </w:r>
-      <w:proofErr w:type="spellEnd"/>
-    </w:p>
-    <w:p>
-      <w:pPr>
-        <w:pStyle w:val="ListParagraph"/>
-        <w:ind w:left="1440"/>
-      </w:pPr>
-    </w:p>
-    <w:p>
-      <w:pPr>
-        <w:pStyle w:val="ListParagraph"/>
-        <w:numPr>
-          <w:ilvl w:val="0"/>
-          <w:numId w:val="1"/>
-        </w:numPr>
-        <w:rPr>
-          <w:b/>
-        </w:rPr>
-      </w:pPr>
-      <w:r>
-        <w:rPr>
-          <w:b/>
-        </w:rPr>
-        <w:t>Conclusion</w:t>
-      </w:r>
-    </w:p>
-    <w:p>
-      <w:pPr>
-        <w:pStyle w:val="ListParagraph"/>
-        <w:numPr>
-          <w:ilvl w:val="1"/>
-          <w:numId w:val="1"/>
-        </w:numPr>
-      </w:pPr>
-      <w:r>
-        <w:t xml:space="preserve">Here, I will offer my own thoughts on Big Data. </w:t>
+        <w:t xml:space="preserve">Summarise </w:t>
+      </w:r>
+      <w:r>
+        <w:t>the impact of big data</w:t>
+      </w:r>
+      <w:r>
+        <w:t xml:space="preserve"> and reference some concrete sources</w:t>
+      </w:r>
+      <w:r>
+        <w:t xml:space="preserve">. </w:t>
       </w:r>
       <w:bookmarkStart w:id="0" w:name="_GoBack"/>
       <w:bookmarkEnd w:id="0"/>
+    </w:p>
+    <w:p>
+      <w:pPr>
+        <w:pStyle w:val="ListParagraph"/>
+        <w:numPr>
+          <w:ilvl w:val="0"/>
+          <w:numId w:val="1"/>
+        </w:numPr>
+        <w:rPr>
+          <w:b/>
+        </w:rPr>
+      </w:pPr>
+      <w:r>
+        <w:rPr>
+          <w:b/>
+        </w:rPr>
+        <w:t>A Comprehensive look at Data</w:t>
+      </w:r>
+    </w:p>
+    <w:p>
+      <w:pPr>
+        <w:pStyle w:val="ListParagraph"/>
+        <w:numPr>
+          <w:ilvl w:val="1"/>
+          <w:numId w:val="1"/>
+        </w:numPr>
+      </w:pPr>
+      <w:r>
+        <w:t>3 / 4 V’s [Volume, Velocity, Variety, Veracity]</w:t>
+      </w:r>
+    </w:p>
+    <w:p>
+      <w:pPr>
+        <w:pStyle w:val="ListParagraph"/>
+        <w:numPr>
+          <w:ilvl w:val="1"/>
+          <w:numId w:val="1"/>
+        </w:numPr>
+      </w:pPr>
+      <w:r>
+        <w:t xml:space="preserve">Size comparisons example, good use of various analogy’s to explain in more detail. </w:t>
+      </w:r>
+    </w:p>
+    <w:p>
+      <w:pPr>
+        <w:pStyle w:val="ListParagraph"/>
+        <w:numPr>
+          <w:ilvl w:val="1"/>
+          <w:numId w:val="1"/>
+        </w:numPr>
+      </w:pPr>
+      <w:r>
+        <w:t xml:space="preserve">Maybe what is a byte, terabyte and petabyte </w:t>
+      </w:r>
+      <w:proofErr w:type="gramStart"/>
+      <w:r>
+        <w:t>etc.</w:t>
+      </w:r>
+      <w:proofErr w:type="gramEnd"/>
+    </w:p>
+    <w:p>
+      <w:pPr>
+        <w:pStyle w:val="ListParagraph"/>
+        <w:numPr>
+          <w:ilvl w:val="1"/>
+          <w:numId w:val="1"/>
+        </w:numPr>
+      </w:pPr>
+      <w:r>
+        <w:t>Show some math formula example possibly</w:t>
+      </w:r>
+    </w:p>
+    <w:p>
+      <w:pPr>
+        <w:pStyle w:val="ListParagraph"/>
+        <w:numPr>
+          <w:ilvl w:val="1"/>
+          <w:numId w:val="1"/>
+        </w:numPr>
+      </w:pPr>
+      <w:r>
+        <w:t>Show examples of amounts of data used every 60 seconds</w:t>
+      </w:r>
+    </w:p>
+    <w:p>
+      <w:pPr>
+        <w:pStyle w:val="ListParagraph"/>
+        <w:numPr>
+          <w:ilvl w:val="0"/>
+          <w:numId w:val="1"/>
+        </w:numPr>
+        <w:rPr>
+          <w:b/>
+        </w:rPr>
+      </w:pPr>
+      <w:r>
+        <w:rPr>
+          <w:b/>
+        </w:rPr>
+        <w:t>The I</w:t>
+      </w:r>
+      <w:r>
+        <w:rPr>
+          <w:b/>
+        </w:rPr>
+        <w:t>mportance of Big Data</w:t>
+      </w:r>
+    </w:p>
+    <w:p>
+      <w:pPr>
+        <w:pStyle w:val="ListParagraph"/>
+        <w:numPr>
+          <w:ilvl w:val="1"/>
+          <w:numId w:val="1"/>
+        </w:numPr>
+      </w:pPr>
+      <w:r>
+        <w:t xml:space="preserve">Why it’s important </w:t>
+      </w:r>
+      <w:r>
+        <w:t>to companies</w:t>
+      </w:r>
+    </w:p>
+    <w:p>
+      <w:pPr>
+        <w:pStyle w:val="ListParagraph"/>
+        <w:numPr>
+          <w:ilvl w:val="1"/>
+          <w:numId w:val="1"/>
+        </w:numPr>
+      </w:pPr>
+      <w:r>
+        <w:t>Examples of how it</w:t>
+      </w:r>
+      <w:r>
+        <w:t xml:space="preserve"> benefits our lives</w:t>
+      </w:r>
+    </w:p>
+    <w:p>
+      <w:pPr>
+        <w:pStyle w:val="ListParagraph"/>
+        <w:numPr>
+          <w:ilvl w:val="1"/>
+          <w:numId w:val="1"/>
+        </w:numPr>
+      </w:pPr>
+      <w:r>
+        <w:t>Outline some examples of where this has been implemented and shown benefits</w:t>
+      </w:r>
+    </w:p>
+    <w:p>
+      <w:pPr>
+        <w:pStyle w:val="ListParagraph"/>
+        <w:numPr>
+          <w:ilvl w:val="0"/>
+          <w:numId w:val="1"/>
+        </w:numPr>
+        <w:rPr>
+          <w:b/>
+        </w:rPr>
+      </w:pPr>
+      <w:r>
+        <w:rPr>
+          <w:b/>
+        </w:rPr>
+        <w:t>Data Analytics</w:t>
+      </w:r>
+    </w:p>
+    <w:p>
+      <w:pPr>
+        <w:pStyle w:val="ListParagraph"/>
+        <w:numPr>
+          <w:ilvl w:val="1"/>
+          <w:numId w:val="1"/>
+        </w:numPr>
+      </w:pPr>
+      <w:r>
+        <w:t xml:space="preserve">Explain in detail what is it and how it works etc. </w:t>
+      </w:r>
+    </w:p>
+    <w:p>
+      <w:pPr>
+        <w:pStyle w:val="ListParagraph"/>
+        <w:numPr>
+          <w:ilvl w:val="1"/>
+          <w:numId w:val="1"/>
+        </w:numPr>
+      </w:pPr>
+      <w:r>
+        <w:t>Some examples/Graphs/Formulas of how it works</w:t>
+      </w:r>
+      <w:r>
+        <w:t xml:space="preserve"> </w:t>
+      </w:r>
+    </w:p>
+    <w:p>
+      <w:pPr>
+        <w:pStyle w:val="ListParagraph"/>
+        <w:numPr>
+          <w:ilvl w:val="0"/>
+          <w:numId w:val="1"/>
+        </w:numPr>
+        <w:rPr>
+          <w:b/>
+        </w:rPr>
+      </w:pPr>
+      <w:r>
+        <w:rPr>
+          <w:b/>
+        </w:rPr>
+        <w:t>Data Mining</w:t>
+      </w:r>
+    </w:p>
+    <w:p>
+      <w:pPr>
+        <w:pStyle w:val="ListParagraph"/>
+        <w:numPr>
+          <w:ilvl w:val="1"/>
+          <w:numId w:val="1"/>
+        </w:numPr>
+      </w:pPr>
+      <w:r>
+        <w:t>Explain in detail what Data Mining is</w:t>
+      </w:r>
+    </w:p>
+    <w:p>
+      <w:pPr>
+        <w:pStyle w:val="ListParagraph"/>
+        <w:numPr>
+          <w:ilvl w:val="1"/>
+          <w:numId w:val="1"/>
+        </w:numPr>
+      </w:pPr>
+      <w:r>
+        <w:t>Provide a pseudocode Algorithm to outline the math behind it</w:t>
+      </w:r>
+    </w:p>
+    <w:p>
+      <w:pPr>
+        <w:pStyle w:val="ListParagraph"/>
+        <w:numPr>
+          <w:ilvl w:val="1"/>
+          <w:numId w:val="1"/>
+        </w:numPr>
+      </w:pPr>
+      <w:r>
+        <w:t>Some examples/Graphs/Formulas of how it works</w:t>
+      </w:r>
+    </w:p>
+    <w:p>
+      <w:pPr>
+        <w:pStyle w:val="ListParagraph"/>
+        <w:numPr>
+          <w:ilvl w:val="0"/>
+          <w:numId w:val="1"/>
+        </w:numPr>
+        <w:rPr>
+          <w:b/>
+        </w:rPr>
+      </w:pPr>
+      <w:r>
+        <w:rPr>
+          <w:b/>
+        </w:rPr>
+        <w:t>Data Warehousing</w:t>
+      </w:r>
+    </w:p>
+    <w:p>
+      <w:pPr>
+        <w:pStyle w:val="ListParagraph"/>
+        <w:numPr>
+          <w:ilvl w:val="1"/>
+          <w:numId w:val="1"/>
+        </w:numPr>
+      </w:pPr>
+      <w:r>
+        <w:t xml:space="preserve">Hadoop, Casandra, </w:t>
+      </w:r>
+      <w:proofErr w:type="spellStart"/>
+      <w:r>
+        <w:t>HBase</w:t>
+      </w:r>
+      <w:proofErr w:type="spellEnd"/>
+    </w:p>
+    <w:p>
+      <w:pPr>
+        <w:pStyle w:val="ListParagraph"/>
+        <w:numPr>
+          <w:ilvl w:val="1"/>
+          <w:numId w:val="1"/>
+        </w:numPr>
+      </w:pPr>
+      <w:r>
+        <w:t xml:space="preserve">An </w:t>
+      </w:r>
+      <w:r>
+        <w:t>in-depth</w:t>
+      </w:r>
+      <w:r>
+        <w:t xml:space="preserve"> look at the above in relation to Clustered servers, Map Reduce and Warehousing</w:t>
+      </w:r>
+    </w:p>
+    <w:p>
+      <w:pPr>
+        <w:pStyle w:val="ListParagraph"/>
+        <w:numPr>
+          <w:ilvl w:val="0"/>
+          <w:numId w:val="1"/>
+        </w:numPr>
+        <w:rPr>
+          <w:b/>
+        </w:rPr>
+      </w:pPr>
+      <w:r>
+        <w:rPr>
+          <w:b/>
+        </w:rPr>
+        <w:t>Big Data, the next steps</w:t>
+      </w:r>
+    </w:p>
+    <w:p>
+      <w:pPr>
+        <w:pStyle w:val="ListParagraph"/>
+        <w:numPr>
+          <w:ilvl w:val="1"/>
+          <w:numId w:val="1"/>
+        </w:numPr>
+      </w:pPr>
+      <w:r>
+        <w:t xml:space="preserve">Future for Big Data </w:t>
+      </w:r>
+      <w:proofErr w:type="spellStart"/>
+      <w:r>
+        <w:t>etc</w:t>
+      </w:r>
+      <w:proofErr w:type="spellEnd"/>
+    </w:p>
+    <w:p>
+      <w:pPr>
+        <w:pStyle w:val="ListParagraph"/>
+        <w:numPr>
+          <w:ilvl w:val="0"/>
+          <w:numId w:val="1"/>
+        </w:numPr>
+        <w:rPr>
+          <w:b/>
+        </w:rPr>
+      </w:pPr>
+      <w:r>
+        <w:rPr>
+          <w:b/>
+        </w:rPr>
+        <w:t>Conclusion</w:t>
+      </w:r>
+    </w:p>
+    <w:p>
+      <w:pPr>
+        <w:pStyle w:val="ListParagraph"/>
+        <w:numPr>
+          <w:ilvl w:val="1"/>
+          <w:numId w:val="1"/>
+        </w:numPr>
+      </w:pPr>
+      <w:r>
+        <w:t xml:space="preserve">Here, I will offer my own thoughts on Big Data. </w:t>
+      </w:r>
     </w:p>
     <w:sectPr>
       <w:pgSz w:w="11906" w:h="16838"/>
@@ -370,7 +465,7 @@
   <w:abstractNum w:abstractNumId="0" w15:restartNumberingAfterBreak="0">
     <w:nsid w:val="6EDB1445"/>
     <w:multiLevelType w:val="hybridMultilevel"/>
-    <w:tmpl w:val="D6DC6442"/>
+    <w:tmpl w:val="F398ABAA"/>
     <w:lvl w:ilvl="0" w:tplc="D6866480">
       <w:start w:val="1"/>
       <w:numFmt w:val="bullet"/>

</xml_diff>

<commit_message>
Working on 'A COMPREHENSIVE LOOK AT DATA']
</commit_message>
<xml_diff>
--- a/Structure of Literary Review.docx
+++ b/Structure of Literary Review.docx
@@ -52,11 +52,13 @@
         </w:numPr>
         <w:rPr>
           <w:b/>
-        </w:rPr>
-      </w:pPr>
-      <w:r>
-        <w:rPr>
-          <w:b/>
+          <w:highlight w:val="yellow"/>
+        </w:rPr>
+      </w:pPr>
+      <w:r>
+        <w:rPr>
+          <w:b/>
+          <w:highlight w:val="yellow"/>
         </w:rPr>
         <w:t>Introduction</w:t>
       </w:r>
@@ -68,18 +70,119 @@
           <w:ilvl w:val="1"/>
           <w:numId w:val="1"/>
         </w:numPr>
-      </w:pPr>
-      <w:r>
+        <w:rPr>
+          <w:highlight w:val="yellow"/>
+        </w:rPr>
+      </w:pPr>
+      <w:r>
+        <w:rPr>
+          <w:highlight w:val="yellow"/>
+        </w:rPr>
         <w:t xml:space="preserve">Summarise </w:t>
       </w:r>
       <w:r>
+        <w:rPr>
+          <w:highlight w:val="yellow"/>
+        </w:rPr>
         <w:t>the impact of big data</w:t>
       </w:r>
       <w:r>
+        <w:rPr>
+          <w:highlight w:val="yellow"/>
+        </w:rPr>
         <w:t xml:space="preserve"> and reference some concrete sources</w:t>
       </w:r>
       <w:r>
+        <w:rPr>
+          <w:highlight w:val="yellow"/>
+        </w:rPr>
         <w:t xml:space="preserve">. </w:t>
+      </w:r>
+      <w:r>
+        <w:rPr>
+          <w:highlight w:val="yellow"/>
+        </w:rPr>
+        <w:t xml:space="preserve">[334 </w:t>
+      </w:r>
+      <w:proofErr w:type="spellStart"/>
+      <w:r>
+        <w:rPr>
+          <w:highlight w:val="yellow"/>
+        </w:rPr>
+        <w:t>Wrds</w:t>
+      </w:r>
+      <w:proofErr w:type="spellEnd"/>
+      <w:r>
+        <w:rPr>
+          <w:highlight w:val="yellow"/>
+        </w:rPr>
+        <w:t>]</w:t>
+      </w:r>
+    </w:p>
+    <w:p>
+      <w:pPr>
+        <w:pStyle w:val="ListParagraph"/>
+        <w:numPr>
+          <w:ilvl w:val="0"/>
+          <w:numId w:val="1"/>
+        </w:numPr>
+        <w:rPr>
+          <w:b/>
+        </w:rPr>
+      </w:pPr>
+      <w:r>
+        <w:rPr>
+          <w:b/>
+        </w:rPr>
+        <w:t>A Comprehensive look at Data</w:t>
+      </w:r>
+    </w:p>
+    <w:p>
+      <w:pPr>
+        <w:pStyle w:val="ListParagraph"/>
+        <w:numPr>
+          <w:ilvl w:val="1"/>
+          <w:numId w:val="1"/>
+        </w:numPr>
+        <w:rPr>
+          <w:highlight w:val="yellow"/>
+        </w:rPr>
+      </w:pPr>
+      <w:r>
+        <w:rPr>
+          <w:highlight w:val="yellow"/>
+        </w:rPr>
+        <w:t xml:space="preserve">Size comparisons example, good use of various analogy’s to explain in more detail. </w:t>
+      </w:r>
+    </w:p>
+    <w:p>
+      <w:pPr>
+        <w:pStyle w:val="ListParagraph"/>
+        <w:numPr>
+          <w:ilvl w:val="1"/>
+          <w:numId w:val="1"/>
+        </w:numPr>
+        <w:rPr>
+          <w:highlight w:val="yellow"/>
+        </w:rPr>
+      </w:pPr>
+      <w:r>
+        <w:rPr>
+          <w:highlight w:val="yellow"/>
+        </w:rPr>
+        <w:t>Show examples of amounts of data used every 60 seconds</w:t>
+      </w:r>
+    </w:p>
+    <w:p>
+      <w:pPr>
+        <w:pStyle w:val="ListParagraph"/>
+        <w:numPr>
+          <w:ilvl w:val="1"/>
+          <w:numId w:val="1"/>
+        </w:numPr>
+      </w:pPr>
+      <w:r>
+        <w:t>Maybe what is a byte, terabyte and petabyte etc.</w:t>
       </w:r>
       <w:bookmarkStart w:id="0" w:name="_GoBack"/>
       <w:bookmarkEnd w:id="0"/>
@@ -88,18 +191,12 @@
       <w:pPr>
         <w:pStyle w:val="ListParagraph"/>
         <w:numPr>
-          <w:ilvl w:val="0"/>
-          <w:numId w:val="1"/>
-        </w:numPr>
-        <w:rPr>
-          <w:b/>
-        </w:rPr>
-      </w:pPr>
-      <w:r>
-        <w:rPr>
-          <w:b/>
-        </w:rPr>
-        <w:t>A Comprehensive look at Data</w:t>
+          <w:ilvl w:val="1"/>
+          <w:numId w:val="1"/>
+        </w:numPr>
+      </w:pPr>
+      <w:r>
+        <w:t>Show some math formula example possibly</w:t>
       </w:r>
     </w:p>
     <w:p>
@@ -112,59 +209,6 @@
       </w:pPr>
       <w:r>
         <w:t>3 / 4 V’s [Volume, Velocity, Variety, Veracity]</w:t>
-      </w:r>
-    </w:p>
-    <w:p>
-      <w:pPr>
-        <w:pStyle w:val="ListParagraph"/>
-        <w:numPr>
-          <w:ilvl w:val="1"/>
-          <w:numId w:val="1"/>
-        </w:numPr>
-      </w:pPr>
-      <w:r>
-        <w:t xml:space="preserve">Size comparisons example, good use of various analogy’s to explain in more detail. </w:t>
-      </w:r>
-    </w:p>
-    <w:p>
-      <w:pPr>
-        <w:pStyle w:val="ListParagraph"/>
-        <w:numPr>
-          <w:ilvl w:val="1"/>
-          <w:numId w:val="1"/>
-        </w:numPr>
-      </w:pPr>
-      <w:r>
-        <w:t xml:space="preserve">Maybe what is a byte, terabyte and petabyte </w:t>
-      </w:r>
-      <w:proofErr w:type="gramStart"/>
-      <w:r>
-        <w:t>etc.</w:t>
-      </w:r>
-      <w:proofErr w:type="gramEnd"/>
-    </w:p>
-    <w:p>
-      <w:pPr>
-        <w:pStyle w:val="ListParagraph"/>
-        <w:numPr>
-          <w:ilvl w:val="1"/>
-          <w:numId w:val="1"/>
-        </w:numPr>
-      </w:pPr>
-      <w:r>
-        <w:t>Show some math formula example possibly</w:t>
-      </w:r>
-    </w:p>
-    <w:p>
-      <w:pPr>
-        <w:pStyle w:val="ListParagraph"/>
-        <w:numPr>
-          <w:ilvl w:val="1"/>
-          <w:numId w:val="1"/>
-        </w:numPr>
-      </w:pPr>
-      <w:r>
-        <w:t>Show examples of amounts of data used every 60 seconds</w:t>
       </w:r>
     </w:p>
     <w:p>

</xml_diff>

<commit_message>
Completed Section 'A COMPREHENSIVE LOOK AT DATA'
</commit_message>
<xml_diff>
--- a/Structure of Literary Review.docx
+++ b/Structure of Literary Review.docx
@@ -62,6 +62,19 @@
         </w:rPr>
         <w:t>Introduction</w:t>
       </w:r>
+      <w:r>
+        <w:rPr>
+          <w:highlight w:val="yellow"/>
+        </w:rPr>
+        <w:t xml:space="preserve"> </w:t>
+      </w:r>
+      <w:r>
+        <w:rPr>
+          <w:b/>
+          <w:highlight w:val="yellow"/>
+        </w:rPr>
+        <w:t>[334 Words]</w:t>
+      </w:r>
     </w:p>
     <w:p>
       <w:pPr>
@@ -96,27 +109,7 @@
         <w:rPr>
           <w:highlight w:val="yellow"/>
         </w:rPr>
-        <w:t xml:space="preserve">. </w:t>
-      </w:r>
-      <w:r>
-        <w:rPr>
-          <w:highlight w:val="yellow"/>
-        </w:rPr>
-        <w:t xml:space="preserve">[334 </w:t>
-      </w:r>
-      <w:proofErr w:type="spellStart"/>
-      <w:r>
-        <w:rPr>
-          <w:highlight w:val="yellow"/>
-        </w:rPr>
-        <w:t>Wrds</w:t>
-      </w:r>
-      <w:proofErr w:type="spellEnd"/>
-      <w:r>
-        <w:rPr>
-          <w:highlight w:val="yellow"/>
-        </w:rPr>
-        <w:t>]</w:t>
+        <w:t>.</w:t>
       </w:r>
     </w:p>
     <w:p>
@@ -128,14 +121,23 @@
         </w:numPr>
         <w:rPr>
           <w:b/>
-        </w:rPr>
-      </w:pPr>
-      <w:r>
-        <w:rPr>
-          <w:b/>
+          <w:highlight w:val="yellow"/>
+        </w:rPr>
+      </w:pPr>
+      <w:r>
+        <w:rPr>
+          <w:b/>
+          <w:highlight w:val="yellow"/>
         </w:rPr>
         <w:t>A Comprehensive look at Data</w:t>
       </w:r>
+      <w:r>
+        <w:rPr>
+          <w:b/>
+          <w:highlight w:val="yellow"/>
+        </w:rPr>
+        <w:t xml:space="preserve"> [420 Words]</w:t>
+      </w:r>
     </w:p>
     <w:p>
       <w:pPr>
@@ -180,60 +182,86 @@
           <w:ilvl w:val="1"/>
           <w:numId w:val="1"/>
         </w:numPr>
-      </w:pPr>
-      <w:r>
-        <w:t>Maybe what is a byte, terabyte and petabyte etc.</w:t>
+        <w:rPr>
+          <w:highlight w:val="yellow"/>
+        </w:rPr>
+      </w:pPr>
+      <w:r>
+        <w:rPr>
+          <w:highlight w:val="yellow"/>
+        </w:rPr>
+        <w:t xml:space="preserve">Maybe what is a byte, terabyte and petabyte </w:t>
+      </w:r>
+      <w:proofErr w:type="gramStart"/>
+      <w:r>
+        <w:rPr>
+          <w:highlight w:val="yellow"/>
+        </w:rPr>
+        <w:t>etc.</w:t>
+      </w:r>
+      <w:proofErr w:type="gramEnd"/>
+    </w:p>
+    <w:p>
+      <w:pPr>
+        <w:pStyle w:val="ListParagraph"/>
+        <w:numPr>
+          <w:ilvl w:val="1"/>
+          <w:numId w:val="1"/>
+        </w:numPr>
+        <w:rPr>
+          <w:highlight w:val="yellow"/>
+        </w:rPr>
+      </w:pPr>
+      <w:r>
+        <w:rPr>
+          <w:highlight w:val="yellow"/>
+        </w:rPr>
+        <w:t>Show some math formula example possibly</w:t>
+      </w:r>
+    </w:p>
+    <w:p>
+      <w:pPr>
+        <w:pStyle w:val="ListParagraph"/>
+        <w:numPr>
+          <w:ilvl w:val="1"/>
+          <w:numId w:val="1"/>
+        </w:numPr>
+        <w:rPr>
+          <w:highlight w:val="yellow"/>
+        </w:rPr>
+      </w:pPr>
+      <w:r>
+        <w:rPr>
+          <w:highlight w:val="yellow"/>
+        </w:rPr>
+        <w:t>3 / 4 V’s [Volume, Velocity, Variety, Veracity]</w:t>
+      </w:r>
+    </w:p>
+    <w:p>
+      <w:pPr>
+        <w:pStyle w:val="ListParagraph"/>
+        <w:numPr>
+          <w:ilvl w:val="0"/>
+          <w:numId w:val="1"/>
+        </w:numPr>
+        <w:rPr>
+          <w:b/>
+        </w:rPr>
+      </w:pPr>
+      <w:r>
+        <w:rPr>
+          <w:b/>
+        </w:rPr>
+        <w:t>The I</w:t>
+      </w:r>
+      <w:r>
+        <w:rPr>
+          <w:b/>
+        </w:rPr>
+        <w:t>mportance of Big Data</w:t>
       </w:r>
       <w:bookmarkStart w:id="0" w:name="_GoBack"/>
       <w:bookmarkEnd w:id="0"/>
-    </w:p>
-    <w:p>
-      <w:pPr>
-        <w:pStyle w:val="ListParagraph"/>
-        <w:numPr>
-          <w:ilvl w:val="1"/>
-          <w:numId w:val="1"/>
-        </w:numPr>
-      </w:pPr>
-      <w:r>
-        <w:t>Show some math formula example possibly</w:t>
-      </w:r>
-    </w:p>
-    <w:p>
-      <w:pPr>
-        <w:pStyle w:val="ListParagraph"/>
-        <w:numPr>
-          <w:ilvl w:val="1"/>
-          <w:numId w:val="1"/>
-        </w:numPr>
-      </w:pPr>
-      <w:r>
-        <w:t>3 / 4 V’s [Volume, Velocity, Variety, Veracity]</w:t>
-      </w:r>
-    </w:p>
-    <w:p>
-      <w:pPr>
-        <w:pStyle w:val="ListParagraph"/>
-        <w:numPr>
-          <w:ilvl w:val="0"/>
-          <w:numId w:val="1"/>
-        </w:numPr>
-        <w:rPr>
-          <w:b/>
-        </w:rPr>
-      </w:pPr>
-      <w:r>
-        <w:rPr>
-          <w:b/>
-        </w:rPr>
-        <w:t>The I</w:t>
-      </w:r>
-      <w:r>
-        <w:rPr>
-          <w:b/>
-        </w:rPr>
-        <w:t>mportance of Big Data</w:t>
-      </w:r>
     </w:p>
     <w:p>
       <w:pPr>

</xml_diff>

<commit_message>
Started Section 'BIG DATA ANALYTICS'
</commit_message>
<xml_diff>
--- a/Structure of Literary Review.docx
+++ b/Structure of Literary Review.docx
@@ -252,25 +252,171 @@
         <w:rPr>
           <w:b/>
         </w:rPr>
-        <w:t>The I</w:t>
-      </w:r>
-      <w:r>
-        <w:rPr>
-          <w:b/>
-        </w:rPr>
-        <w:t>mportance of Big Data</w:t>
-      </w:r>
+        <w:t>Data Analytics</w:t>
+      </w:r>
+    </w:p>
+    <w:p>
+      <w:pPr>
+        <w:pStyle w:val="ListParagraph"/>
+        <w:numPr>
+          <w:ilvl w:val="1"/>
+          <w:numId w:val="1"/>
+        </w:numPr>
+      </w:pPr>
+      <w:r>
+        <w:t xml:space="preserve">Explain in detail what is it and how it works etc. </w:t>
+      </w:r>
+    </w:p>
+    <w:p>
+      <w:pPr>
+        <w:pStyle w:val="ListParagraph"/>
+        <w:numPr>
+          <w:ilvl w:val="1"/>
+          <w:numId w:val="1"/>
+        </w:numPr>
+      </w:pPr>
+      <w:r>
+        <w:t>Some examples/Graphs/Formulas of how it works</w:t>
+      </w:r>
+      <w:r>
+        <w:t xml:space="preserve"> </w:t>
+      </w:r>
+    </w:p>
+    <w:p>
+      <w:pPr>
+        <w:pStyle w:val="ListParagraph"/>
+        <w:numPr>
+          <w:ilvl w:val="1"/>
+          <w:numId w:val="1"/>
+        </w:numPr>
+        <w:rPr>
+          <w:b/>
+        </w:rPr>
+      </w:pPr>
+      <w:r>
+        <w:rPr>
+          <w:b/>
+        </w:rPr>
+        <w:t>Data Mining</w:t>
+      </w:r>
+    </w:p>
+    <w:p>
+      <w:pPr>
+        <w:pStyle w:val="ListParagraph"/>
+        <w:numPr>
+          <w:ilvl w:val="2"/>
+          <w:numId w:val="1"/>
+        </w:numPr>
+      </w:pPr>
+      <w:r>
+        <w:t>Explain in detail what Data Mining is</w:t>
+      </w:r>
+    </w:p>
+    <w:p>
+      <w:pPr>
+        <w:pStyle w:val="ListParagraph"/>
+        <w:numPr>
+          <w:ilvl w:val="2"/>
+          <w:numId w:val="1"/>
+        </w:numPr>
+      </w:pPr>
+      <w:r>
+        <w:t>Provide a pseudocode Algorithm to outline the math behind it</w:t>
+      </w:r>
+    </w:p>
+    <w:p>
+      <w:pPr>
+        <w:pStyle w:val="ListParagraph"/>
+        <w:numPr>
+          <w:ilvl w:val="2"/>
+          <w:numId w:val="1"/>
+        </w:numPr>
+      </w:pPr>
+      <w:r>
+        <w:t>Some examples/Graphs/Formulas of how it works</w:t>
+      </w:r>
+    </w:p>
+    <w:p>
+      <w:pPr>
+        <w:pStyle w:val="ListParagraph"/>
+        <w:numPr>
+          <w:ilvl w:val="1"/>
+          <w:numId w:val="1"/>
+        </w:numPr>
+        <w:rPr>
+          <w:b/>
+        </w:rPr>
+      </w:pPr>
+      <w:r>
+        <w:rPr>
+          <w:b/>
+        </w:rPr>
+        <w:t>Data Warehousing</w:t>
+      </w:r>
+    </w:p>
+    <w:p>
+      <w:pPr>
+        <w:pStyle w:val="ListParagraph"/>
+        <w:numPr>
+          <w:ilvl w:val="2"/>
+          <w:numId w:val="1"/>
+        </w:numPr>
+      </w:pPr>
+      <w:r>
+        <w:t xml:space="preserve">Hadoop, Casandra, </w:t>
+      </w:r>
+      <w:proofErr w:type="spellStart"/>
+      <w:r>
+        <w:t>HBase</w:t>
+      </w:r>
+      <w:proofErr w:type="spellEnd"/>
+    </w:p>
+    <w:p>
+      <w:pPr>
+        <w:pStyle w:val="ListParagraph"/>
+        <w:numPr>
+          <w:ilvl w:val="2"/>
+          <w:numId w:val="1"/>
+        </w:numPr>
+      </w:pPr>
+      <w:r>
+        <w:t xml:space="preserve">An </w:t>
+      </w:r>
+      <w:r>
+        <w:t>in-depth</w:t>
+      </w:r>
+      <w:r>
+        <w:t xml:space="preserve"> look at the above in relation to Clustered servers, Map Reduce and Warehousing</w:t>
+      </w:r>
+    </w:p>
+    <w:p>
+      <w:pPr>
+        <w:pStyle w:val="ListParagraph"/>
+        <w:numPr>
+          <w:ilvl w:val="0"/>
+          <w:numId w:val="1"/>
+        </w:numPr>
+        <w:rPr>
+          <w:b/>
+        </w:rPr>
+      </w:pPr>
+      <w:r>
+        <w:rPr>
+          <w:b/>
+        </w:rPr>
+        <w:t>The Importance of Big Data</w:t>
+      </w:r>
+    </w:p>
+    <w:p>
+      <w:pPr>
+        <w:pStyle w:val="ListParagraph"/>
+        <w:numPr>
+          <w:ilvl w:val="1"/>
+          <w:numId w:val="1"/>
+        </w:numPr>
+      </w:pPr>
       <w:bookmarkStart w:id="0" w:name="_GoBack"/>
       <w:bookmarkEnd w:id="0"/>
-    </w:p>
-    <w:p>
-      <w:pPr>
-        <w:pStyle w:val="ListParagraph"/>
-        <w:numPr>
-          <w:ilvl w:val="1"/>
-          <w:numId w:val="1"/>
-        </w:numPr>
-      </w:pPr>
       <w:r>
         <w:t xml:space="preserve">Why it’s important </w:t>
       </w:r>
@@ -287,10 +433,7 @@
         </w:numPr>
       </w:pPr>
       <w:r>
-        <w:t>Examples of how it</w:t>
-      </w:r>
-      <w:r>
-        <w:t xml:space="preserve"> benefits our lives</w:t>
+        <w:t>Examples of how it benefits our lives</w:t>
       </w:r>
     </w:p>
     <w:p>
@@ -303,158 +446,6 @@
       </w:pPr>
       <w:r>
         <w:t>Outline some examples of where this has been implemented and shown benefits</w:t>
-      </w:r>
-    </w:p>
-    <w:p>
-      <w:pPr>
-        <w:pStyle w:val="ListParagraph"/>
-        <w:numPr>
-          <w:ilvl w:val="0"/>
-          <w:numId w:val="1"/>
-        </w:numPr>
-        <w:rPr>
-          <w:b/>
-        </w:rPr>
-      </w:pPr>
-      <w:r>
-        <w:rPr>
-          <w:b/>
-        </w:rPr>
-        <w:t>Data Analytics</w:t>
-      </w:r>
-    </w:p>
-    <w:p>
-      <w:pPr>
-        <w:pStyle w:val="ListParagraph"/>
-        <w:numPr>
-          <w:ilvl w:val="1"/>
-          <w:numId w:val="1"/>
-        </w:numPr>
-      </w:pPr>
-      <w:r>
-        <w:t xml:space="preserve">Explain in detail what is it and how it works etc. </w:t>
-      </w:r>
-    </w:p>
-    <w:p>
-      <w:pPr>
-        <w:pStyle w:val="ListParagraph"/>
-        <w:numPr>
-          <w:ilvl w:val="1"/>
-          <w:numId w:val="1"/>
-        </w:numPr>
-      </w:pPr>
-      <w:r>
-        <w:t>Some examples/Graphs/Formulas of how it works</w:t>
-      </w:r>
-      <w:r>
-        <w:t xml:space="preserve"> </w:t>
-      </w:r>
-    </w:p>
-    <w:p>
-      <w:pPr>
-        <w:pStyle w:val="ListParagraph"/>
-        <w:numPr>
-          <w:ilvl w:val="0"/>
-          <w:numId w:val="1"/>
-        </w:numPr>
-        <w:rPr>
-          <w:b/>
-        </w:rPr>
-      </w:pPr>
-      <w:r>
-        <w:rPr>
-          <w:b/>
-        </w:rPr>
-        <w:t>Data Mining</w:t>
-      </w:r>
-    </w:p>
-    <w:p>
-      <w:pPr>
-        <w:pStyle w:val="ListParagraph"/>
-        <w:numPr>
-          <w:ilvl w:val="1"/>
-          <w:numId w:val="1"/>
-        </w:numPr>
-      </w:pPr>
-      <w:r>
-        <w:t>Explain in detail what Data Mining is</w:t>
-      </w:r>
-    </w:p>
-    <w:p>
-      <w:pPr>
-        <w:pStyle w:val="ListParagraph"/>
-        <w:numPr>
-          <w:ilvl w:val="1"/>
-          <w:numId w:val="1"/>
-        </w:numPr>
-      </w:pPr>
-      <w:r>
-        <w:t>Provide a pseudocode Algorithm to outline the math behind it</w:t>
-      </w:r>
-    </w:p>
-    <w:p>
-      <w:pPr>
-        <w:pStyle w:val="ListParagraph"/>
-        <w:numPr>
-          <w:ilvl w:val="1"/>
-          <w:numId w:val="1"/>
-        </w:numPr>
-      </w:pPr>
-      <w:r>
-        <w:t>Some examples/Graphs/Formulas of how it works</w:t>
-      </w:r>
-    </w:p>
-    <w:p>
-      <w:pPr>
-        <w:pStyle w:val="ListParagraph"/>
-        <w:numPr>
-          <w:ilvl w:val="0"/>
-          <w:numId w:val="1"/>
-        </w:numPr>
-        <w:rPr>
-          <w:b/>
-        </w:rPr>
-      </w:pPr>
-      <w:r>
-        <w:rPr>
-          <w:b/>
-        </w:rPr>
-        <w:t>Data Warehousing</w:t>
-      </w:r>
-    </w:p>
-    <w:p>
-      <w:pPr>
-        <w:pStyle w:val="ListParagraph"/>
-        <w:numPr>
-          <w:ilvl w:val="1"/>
-          <w:numId w:val="1"/>
-        </w:numPr>
-      </w:pPr>
-      <w:r>
-        <w:t xml:space="preserve">Hadoop, Casandra, </w:t>
-      </w:r>
-      <w:proofErr w:type="spellStart"/>
-      <w:r>
-        <w:t>HBase</w:t>
-      </w:r>
-      <w:proofErr w:type="spellEnd"/>
-    </w:p>
-    <w:p>
-      <w:pPr>
-        <w:pStyle w:val="ListParagraph"/>
-        <w:numPr>
-          <w:ilvl w:val="1"/>
-          <w:numId w:val="1"/>
-        </w:numPr>
-      </w:pPr>
-      <w:r>
-        <w:t xml:space="preserve">An </w:t>
-      </w:r>
-      <w:r>
-        <w:t>in-depth</w:t>
-      </w:r>
-      <w:r>
-        <w:t xml:space="preserve"> look at the above in relation to Clustered servers, Map Reduce and Warehousing</w:t>
       </w:r>
     </w:p>
     <w:p>
@@ -563,7 +554,7 @@
         <w:rFonts w:ascii="Courier New" w:hAnsi="Courier New" w:cs="Courier New" w:hint="default"/>
       </w:rPr>
     </w:lvl>
-    <w:lvl w:ilvl="2" w:tplc="18090005" w:tentative="1">
+    <w:lvl w:ilvl="2" w:tplc="18090005">
       <w:start w:val="1"/>
       <w:numFmt w:val="bullet"/>
       <w:lvlText w:val=""/>

</xml_diff>

<commit_message>
Summary of Big Data Analysis completed [236 words]
</commit_message>
<xml_diff>
--- a/Structure of Literary Review.docx
+++ b/Structure of Literary Review.docx
@@ -1,6 +1,6 @@
 
 <file path=word/document.xml><?xml version="1.0" encoding="utf-8"?>
-<w:document xmlns:wpc="http://schemas.microsoft.com/office/word/2010/wordprocessingCanvas" xmlns:mc="http://schemas.openxmlformats.org/markup-compatibility/2006" xmlns:o="urn:schemas-microsoft-com:office:office" xmlns:r="http://schemas.openxmlformats.org/officeDocument/2006/relationships" xmlns:m="http://schemas.openxmlformats.org/officeDocument/2006/math" xmlns:v="urn:schemas-microsoft-com:vml" xmlns:wp14="http://schemas.microsoft.com/office/word/2010/wordprocessingDrawing" xmlns:wp="http://schemas.openxmlformats.org/drawingml/2006/wordprocessingDrawing" xmlns:w10="urn:schemas-microsoft-com:office:word" xmlns:w="http://schemas.openxmlformats.org/wordprocessingml/2006/main" xmlns:w14="http://schemas.microsoft.com/office/word/2010/wordml" xmlns:w15="http://schemas.microsoft.com/office/word/2012/wordml" xmlns:wpg="http://schemas.microsoft.com/office/word/2010/wordprocessingGroup" xmlns:wpi="http://schemas.microsoft.com/office/word/2010/wordprocessingInk" xmlns:wne="http://schemas.microsoft.com/office/word/2006/wordml" xmlns:wps="http://schemas.microsoft.com/office/word/2010/wordprocessingShape" mc:Ignorable="w14 w15 wp14">
+<w:document xmlns:wpc="http://schemas.microsoft.com/office/word/2010/wordprocessingCanvas" xmlns:cx="http://schemas.microsoft.com/office/drawing/2014/chartex" xmlns:cx1="http://schemas.microsoft.com/office/drawing/2015/9/8/chartex" xmlns:mc="http://schemas.openxmlformats.org/markup-compatibility/2006" xmlns:o="urn:schemas-microsoft-com:office:office" xmlns:r="http://schemas.openxmlformats.org/officeDocument/2006/relationships" xmlns:m="http://schemas.openxmlformats.org/officeDocument/2006/math" xmlns:v="urn:schemas-microsoft-com:vml" xmlns:wp14="http://schemas.microsoft.com/office/word/2010/wordprocessingDrawing" xmlns:wp="http://schemas.openxmlformats.org/drawingml/2006/wordprocessingDrawing" xmlns:w10="urn:schemas-microsoft-com:office:word" xmlns:w="http://schemas.openxmlformats.org/wordprocessingml/2006/main" xmlns:w14="http://schemas.microsoft.com/office/word/2010/wordml" xmlns:w15="http://schemas.microsoft.com/office/word/2012/wordml" xmlns:w16se="http://schemas.microsoft.com/office/word/2015/wordml/symex" xmlns:wpg="http://schemas.microsoft.com/office/word/2010/wordprocessingGroup" xmlns:wpi="http://schemas.microsoft.com/office/word/2010/wordprocessingInk" xmlns:wne="http://schemas.microsoft.com/office/word/2006/wordml" xmlns:wps="http://schemas.microsoft.com/office/word/2010/wordprocessingShape" mc:Ignorable="w14 w15 w16se wp14">
   <w:body>
     <w:p>
       <w:pPr>
@@ -190,16 +190,8 @@
         <w:rPr>
           <w:highlight w:val="yellow"/>
         </w:rPr>
-        <w:t xml:space="preserve">Maybe what is a byte, terabyte and petabyte </w:t>
-      </w:r>
-      <w:proofErr w:type="gramStart"/>
-      <w:r>
-        <w:rPr>
-          <w:highlight w:val="yellow"/>
-        </w:rPr>
-        <w:t>etc.</w:t>
-      </w:r>
-      <w:proofErr w:type="gramEnd"/>
+        <w:t>Maybe what is a byte, terabyte and petabyte etc.</w:t>
+      </w:r>
     </w:p>
     <w:p>
       <w:pPr>
@@ -262,161 +254,176 @@
           <w:ilvl w:val="1"/>
           <w:numId w:val="1"/>
         </w:numPr>
-      </w:pPr>
-      <w:r>
-        <w:t xml:space="preserve">Explain in detail what is it and how it works etc. </w:t>
-      </w:r>
-    </w:p>
-    <w:p>
-      <w:pPr>
-        <w:pStyle w:val="ListParagraph"/>
-        <w:numPr>
-          <w:ilvl w:val="1"/>
-          <w:numId w:val="1"/>
-        </w:numPr>
-      </w:pPr>
-      <w:r>
-        <w:t>Some examples/Graphs/Formulas of how it works</w:t>
-      </w:r>
-      <w:r>
-        <w:t xml:space="preserve"> </w:t>
-      </w:r>
-    </w:p>
-    <w:p>
-      <w:pPr>
-        <w:pStyle w:val="ListParagraph"/>
-        <w:numPr>
-          <w:ilvl w:val="1"/>
-          <w:numId w:val="1"/>
-        </w:numPr>
-        <w:rPr>
-          <w:b/>
-        </w:rPr>
-      </w:pPr>
-      <w:r>
-        <w:rPr>
-          <w:b/>
-        </w:rPr>
-        <w:t>Data Mining</w:t>
-      </w:r>
-    </w:p>
-    <w:p>
-      <w:pPr>
-        <w:pStyle w:val="ListParagraph"/>
-        <w:numPr>
-          <w:ilvl w:val="2"/>
-          <w:numId w:val="1"/>
-        </w:numPr>
-      </w:pPr>
-      <w:r>
-        <w:t>Explain in detail what Data Mining is</w:t>
-      </w:r>
-    </w:p>
-    <w:p>
-      <w:pPr>
-        <w:pStyle w:val="ListParagraph"/>
-        <w:numPr>
-          <w:ilvl w:val="2"/>
-          <w:numId w:val="1"/>
-        </w:numPr>
-      </w:pPr>
-      <w:r>
-        <w:t>Provide a pseudocode Algorithm to outline the math behind it</w:t>
-      </w:r>
-    </w:p>
-    <w:p>
-      <w:pPr>
-        <w:pStyle w:val="ListParagraph"/>
-        <w:numPr>
-          <w:ilvl w:val="2"/>
-          <w:numId w:val="1"/>
-        </w:numPr>
-      </w:pPr>
-      <w:r>
-        <w:t>Some examples/Graphs/Formulas of how it works</w:t>
-      </w:r>
-    </w:p>
-    <w:p>
-      <w:pPr>
-        <w:pStyle w:val="ListParagraph"/>
-        <w:numPr>
-          <w:ilvl w:val="1"/>
-          <w:numId w:val="1"/>
-        </w:numPr>
-        <w:rPr>
-          <w:b/>
-        </w:rPr>
-      </w:pPr>
-      <w:r>
-        <w:rPr>
-          <w:b/>
-        </w:rPr>
-        <w:t>Data Warehousing</w:t>
-      </w:r>
-    </w:p>
-    <w:p>
-      <w:pPr>
-        <w:pStyle w:val="ListParagraph"/>
-        <w:numPr>
-          <w:ilvl w:val="2"/>
-          <w:numId w:val="1"/>
-        </w:numPr>
-      </w:pPr>
-      <w:r>
-        <w:t xml:space="preserve">Hadoop, Casandra, </w:t>
-      </w:r>
-      <w:proofErr w:type="spellStart"/>
-      <w:r>
-        <w:t>HBase</w:t>
-      </w:r>
-      <w:proofErr w:type="spellEnd"/>
-    </w:p>
-    <w:p>
-      <w:pPr>
-        <w:pStyle w:val="ListParagraph"/>
-        <w:numPr>
-          <w:ilvl w:val="2"/>
-          <w:numId w:val="1"/>
-        </w:numPr>
-      </w:pPr>
-      <w:r>
-        <w:t xml:space="preserve">An </w:t>
-      </w:r>
-      <w:r>
-        <w:t>in-depth</w:t>
-      </w:r>
-      <w:r>
-        <w:t xml:space="preserve"> look at the above in relation to Clustered servers, Map Reduce and Warehousing</w:t>
-      </w:r>
-    </w:p>
-    <w:p>
-      <w:pPr>
-        <w:pStyle w:val="ListParagraph"/>
-        <w:numPr>
-          <w:ilvl w:val="0"/>
-          <w:numId w:val="1"/>
-        </w:numPr>
-        <w:rPr>
-          <w:b/>
-        </w:rPr>
-      </w:pPr>
-      <w:r>
-        <w:rPr>
-          <w:b/>
-        </w:rPr>
-        <w:t>The Importance of Big Data</w:t>
-      </w:r>
-    </w:p>
-    <w:p>
-      <w:pPr>
-        <w:pStyle w:val="ListParagraph"/>
-        <w:numPr>
-          <w:ilvl w:val="1"/>
-          <w:numId w:val="1"/>
-        </w:numPr>
+        <w:rPr>
+          <w:highlight w:val="yellow"/>
+        </w:rPr>
       </w:pPr>
       <w:bookmarkStart w:id="0" w:name="_GoBack"/>
       <w:bookmarkEnd w:id="0"/>
+      <w:r>
+        <w:rPr>
+          <w:highlight w:val="yellow"/>
+        </w:rPr>
+        <w:t xml:space="preserve">Explain in detail what is it and how it works etc. </w:t>
+      </w:r>
+    </w:p>
+    <w:p>
+      <w:pPr>
+        <w:pStyle w:val="ListParagraph"/>
+        <w:numPr>
+          <w:ilvl w:val="1"/>
+          <w:numId w:val="1"/>
+        </w:numPr>
+        <w:rPr>
+          <w:highlight w:val="yellow"/>
+        </w:rPr>
+      </w:pPr>
+      <w:r>
+        <w:rPr>
+          <w:highlight w:val="yellow"/>
+        </w:rPr>
+        <w:t>Some examples/Graphs/Formulas of how it works</w:t>
+      </w:r>
+      <w:r>
+        <w:rPr>
+          <w:highlight w:val="yellow"/>
+        </w:rPr>
+        <w:t xml:space="preserve"> </w:t>
+      </w:r>
+    </w:p>
+    <w:p>
+      <w:pPr>
+        <w:pStyle w:val="ListParagraph"/>
+        <w:numPr>
+          <w:ilvl w:val="1"/>
+          <w:numId w:val="1"/>
+        </w:numPr>
+        <w:rPr>
+          <w:b/>
+        </w:rPr>
+      </w:pPr>
+      <w:r>
+        <w:rPr>
+          <w:b/>
+        </w:rPr>
+        <w:t>Data Mining</w:t>
+      </w:r>
+    </w:p>
+    <w:p>
+      <w:pPr>
+        <w:pStyle w:val="ListParagraph"/>
+        <w:numPr>
+          <w:ilvl w:val="2"/>
+          <w:numId w:val="1"/>
+        </w:numPr>
+      </w:pPr>
+      <w:r>
+        <w:t>Explain in detail what Data Mining is</w:t>
+      </w:r>
+    </w:p>
+    <w:p>
+      <w:pPr>
+        <w:pStyle w:val="ListParagraph"/>
+        <w:numPr>
+          <w:ilvl w:val="2"/>
+          <w:numId w:val="1"/>
+        </w:numPr>
+      </w:pPr>
+      <w:r>
+        <w:t>Provide a pseudocode Algorithm to outline the math behind it</w:t>
+      </w:r>
+    </w:p>
+    <w:p>
+      <w:pPr>
+        <w:pStyle w:val="ListParagraph"/>
+        <w:numPr>
+          <w:ilvl w:val="2"/>
+          <w:numId w:val="1"/>
+        </w:numPr>
+      </w:pPr>
+      <w:r>
+        <w:t>Some examples/Graphs/Formulas of how it works</w:t>
+      </w:r>
+    </w:p>
+    <w:p>
+      <w:pPr>
+        <w:pStyle w:val="ListParagraph"/>
+        <w:numPr>
+          <w:ilvl w:val="1"/>
+          <w:numId w:val="1"/>
+        </w:numPr>
+        <w:rPr>
+          <w:b/>
+        </w:rPr>
+      </w:pPr>
+      <w:r>
+        <w:rPr>
+          <w:b/>
+        </w:rPr>
+        <w:t>Data Warehousing</w:t>
+      </w:r>
+    </w:p>
+    <w:p>
+      <w:pPr>
+        <w:pStyle w:val="ListParagraph"/>
+        <w:numPr>
+          <w:ilvl w:val="2"/>
+          <w:numId w:val="1"/>
+        </w:numPr>
+      </w:pPr>
+      <w:r>
+        <w:t xml:space="preserve">Hadoop, Casandra, </w:t>
+      </w:r>
+      <w:proofErr w:type="spellStart"/>
+      <w:r>
+        <w:t>HBase</w:t>
+      </w:r>
+      <w:proofErr w:type="spellEnd"/>
+    </w:p>
+    <w:p>
+      <w:pPr>
+        <w:pStyle w:val="ListParagraph"/>
+        <w:numPr>
+          <w:ilvl w:val="2"/>
+          <w:numId w:val="1"/>
+        </w:numPr>
+      </w:pPr>
+      <w:r>
+        <w:t xml:space="preserve">An </w:t>
+      </w:r>
+      <w:r>
+        <w:t>in-depth</w:t>
+      </w:r>
+      <w:r>
+        <w:t xml:space="preserve"> look at the above in relation to Clustered servers, Map Reduce and Warehousing</w:t>
+      </w:r>
+    </w:p>
+    <w:p>
+      <w:pPr>
+        <w:pStyle w:val="ListParagraph"/>
+        <w:numPr>
+          <w:ilvl w:val="0"/>
+          <w:numId w:val="1"/>
+        </w:numPr>
+        <w:rPr>
+          <w:b/>
+        </w:rPr>
+      </w:pPr>
+      <w:r>
+        <w:rPr>
+          <w:b/>
+        </w:rPr>
+        <w:t>The Importance of Big Data</w:t>
+      </w:r>
+    </w:p>
+    <w:p>
+      <w:pPr>
+        <w:pStyle w:val="ListParagraph"/>
+        <w:numPr>
+          <w:ilvl w:val="1"/>
+          <w:numId w:val="1"/>
+        </w:numPr>
+      </w:pPr>
       <w:r>
         <w:t xml:space="preserve">Why it’s important </w:t>
       </w:r>
@@ -524,7 +531,7 @@
 </file>
 
 <file path=word/numbering.xml><?xml version="1.0" encoding="utf-8"?>
-<w:numbering xmlns:wpc="http://schemas.microsoft.com/office/word/2010/wordprocessingCanvas" xmlns:mc="http://schemas.openxmlformats.org/markup-compatibility/2006" xmlns:o="urn:schemas-microsoft-com:office:office" xmlns:r="http://schemas.openxmlformats.org/officeDocument/2006/relationships" xmlns:m="http://schemas.openxmlformats.org/officeDocument/2006/math" xmlns:v="urn:schemas-microsoft-com:vml" xmlns:wp14="http://schemas.microsoft.com/office/word/2010/wordprocessingDrawing" xmlns:wp="http://schemas.openxmlformats.org/drawingml/2006/wordprocessingDrawing" xmlns:w10="urn:schemas-microsoft-com:office:word" xmlns:w="http://schemas.openxmlformats.org/wordprocessingml/2006/main" xmlns:w14="http://schemas.microsoft.com/office/word/2010/wordml" xmlns:w15="http://schemas.microsoft.com/office/word/2012/wordml" xmlns:wpg="http://schemas.microsoft.com/office/word/2010/wordprocessingGroup" xmlns:wpi="http://schemas.microsoft.com/office/word/2010/wordprocessingInk" xmlns:wne="http://schemas.microsoft.com/office/word/2006/wordml" xmlns:wps="http://schemas.microsoft.com/office/word/2010/wordprocessingShape" mc:Ignorable="w14 w15 wp14">
+<w:numbering xmlns:wpc="http://schemas.microsoft.com/office/word/2010/wordprocessingCanvas" xmlns:cx="http://schemas.microsoft.com/office/drawing/2014/chartex" xmlns:cx1="http://schemas.microsoft.com/office/drawing/2015/9/8/chartex" xmlns:mc="http://schemas.openxmlformats.org/markup-compatibility/2006" xmlns:o="urn:schemas-microsoft-com:office:office" xmlns:r="http://schemas.openxmlformats.org/officeDocument/2006/relationships" xmlns:m="http://schemas.openxmlformats.org/officeDocument/2006/math" xmlns:v="urn:schemas-microsoft-com:vml" xmlns:wp14="http://schemas.microsoft.com/office/word/2010/wordprocessingDrawing" xmlns:wp="http://schemas.openxmlformats.org/drawingml/2006/wordprocessingDrawing" xmlns:w10="urn:schemas-microsoft-com:office:word" xmlns:w="http://schemas.openxmlformats.org/wordprocessingml/2006/main" xmlns:w14="http://schemas.microsoft.com/office/word/2010/wordml" xmlns:w15="http://schemas.microsoft.com/office/word/2012/wordml" xmlns:w16se="http://schemas.microsoft.com/office/word/2015/wordml/symex" xmlns:wpg="http://schemas.microsoft.com/office/word/2010/wordprocessingGroup" xmlns:wpi="http://schemas.microsoft.com/office/word/2010/wordprocessingInk" xmlns:wne="http://schemas.microsoft.com/office/word/2006/wordml" xmlns:wps="http://schemas.microsoft.com/office/word/2010/wordprocessingShape" mc:Ignorable="w14 w15 w16se wp14">
   <w:abstractNum w:abstractNumId="0" w15:restartNumberingAfterBreak="0">
     <w:nsid w:val="6EDB1445"/>
     <w:multiLevelType w:val="hybridMultilevel"/>
@@ -646,7 +653,7 @@
 </file>
 
 <file path=word/styles.xml><?xml version="1.0" encoding="utf-8"?>
-<w:styles xmlns:mc="http://schemas.openxmlformats.org/markup-compatibility/2006" xmlns:r="http://schemas.openxmlformats.org/officeDocument/2006/relationships" xmlns:w="http://schemas.openxmlformats.org/wordprocessingml/2006/main" xmlns:w14="http://schemas.microsoft.com/office/word/2010/wordml" xmlns:w15="http://schemas.microsoft.com/office/word/2012/wordml" mc:Ignorable="w14 w15">
+<w:styles xmlns:mc="http://schemas.openxmlformats.org/markup-compatibility/2006" xmlns:r="http://schemas.openxmlformats.org/officeDocument/2006/relationships" xmlns:w="http://schemas.openxmlformats.org/wordprocessingml/2006/main" xmlns:w14="http://schemas.microsoft.com/office/word/2010/wordml" xmlns:w15="http://schemas.microsoft.com/office/word/2012/wordml" xmlns:w16se="http://schemas.microsoft.com/office/word/2015/wordml/symex" mc:Ignorable="w14 w15 w16se">
   <w:docDefaults>
     <w:rPrDefault>
       <w:rPr>

</xml_diff>

<commit_message>
Data Warehousing complete, now all of Data Analytics completed
</commit_message>
<xml_diff>
--- a/Structure of Literary Review.docx
+++ b/Structure of Literary Review.docx
@@ -1,6 +1,6 @@
 
 <file path=word/document.xml><?xml version="1.0" encoding="utf-8"?>
-<w:document xmlns:wpc="http://schemas.microsoft.com/office/word/2010/wordprocessingCanvas" xmlns:cx="http://schemas.microsoft.com/office/drawing/2014/chartex" xmlns:cx1="http://schemas.microsoft.com/office/drawing/2015/9/8/chartex" xmlns:mc="http://schemas.openxmlformats.org/markup-compatibility/2006" xmlns:o="urn:schemas-microsoft-com:office:office" xmlns:r="http://schemas.openxmlformats.org/officeDocument/2006/relationships" xmlns:m="http://schemas.openxmlformats.org/officeDocument/2006/math" xmlns:v="urn:schemas-microsoft-com:vml" xmlns:wp14="http://schemas.microsoft.com/office/word/2010/wordprocessingDrawing" xmlns:wp="http://schemas.openxmlformats.org/drawingml/2006/wordprocessingDrawing" xmlns:w10="urn:schemas-microsoft-com:office:word" xmlns:w="http://schemas.openxmlformats.org/wordprocessingml/2006/main" xmlns:w14="http://schemas.microsoft.com/office/word/2010/wordml" xmlns:w15="http://schemas.microsoft.com/office/word/2012/wordml" xmlns:w16se="http://schemas.microsoft.com/office/word/2015/wordml/symex" xmlns:wpg="http://schemas.microsoft.com/office/word/2010/wordprocessingGroup" xmlns:wpi="http://schemas.microsoft.com/office/word/2010/wordprocessingInk" xmlns:wne="http://schemas.microsoft.com/office/word/2006/wordml" xmlns:wps="http://schemas.microsoft.com/office/word/2010/wordprocessingShape" mc:Ignorable="w14 w15 w16se wp14">
+<w:document xmlns:wpc="http://schemas.microsoft.com/office/word/2010/wordprocessingCanvas" xmlns:cx="http://schemas.microsoft.com/office/drawing/2014/chartex" xmlns:cx1="http://schemas.microsoft.com/office/drawing/2015/9/8/chartex" xmlns:cx2="http://schemas.microsoft.com/office/drawing/2015/10/21/chartex" xmlns:mc="http://schemas.openxmlformats.org/markup-compatibility/2006" xmlns:o="urn:schemas-microsoft-com:office:office" xmlns:r="http://schemas.openxmlformats.org/officeDocument/2006/relationships" xmlns:m="http://schemas.openxmlformats.org/officeDocument/2006/math" xmlns:v="urn:schemas-microsoft-com:vml" xmlns:wp14="http://schemas.microsoft.com/office/word/2010/wordprocessingDrawing" xmlns:wp="http://schemas.openxmlformats.org/drawingml/2006/wordprocessingDrawing" xmlns:w10="urn:schemas-microsoft-com:office:word" xmlns:w="http://schemas.openxmlformats.org/wordprocessingml/2006/main" xmlns:w14="http://schemas.microsoft.com/office/word/2010/wordml" xmlns:w15="http://schemas.microsoft.com/office/word/2012/wordml" xmlns:w16se="http://schemas.microsoft.com/office/word/2015/wordml/symex" xmlns:wpg="http://schemas.microsoft.com/office/word/2010/wordprocessingGroup" xmlns:wpi="http://schemas.microsoft.com/office/word/2010/wordprocessingInk" xmlns:wne="http://schemas.microsoft.com/office/word/2006/wordml" xmlns:wps="http://schemas.microsoft.com/office/word/2010/wordprocessingShape" mc:Ignorable="w14 w15 w16se wp14">
   <w:body>
     <w:p>
       <w:pPr>
@@ -238,11 +238,13 @@
         </w:numPr>
         <w:rPr>
           <w:b/>
-        </w:rPr>
-      </w:pPr>
-      <w:r>
-        <w:rPr>
-          <w:b/>
+          <w:highlight w:val="yellow"/>
+        </w:rPr>
+      </w:pPr>
+      <w:r>
+        <w:rPr>
+          <w:b/>
+          <w:highlight w:val="yellow"/>
         </w:rPr>
         <w:t>Data Analytics</w:t>
       </w:r>
@@ -300,11 +302,13 @@
         </w:numPr>
         <w:rPr>
           <w:b/>
-        </w:rPr>
-      </w:pPr>
-      <w:r>
-        <w:rPr>
-          <w:b/>
+          <w:highlight w:val="yellow"/>
+        </w:rPr>
+      </w:pPr>
+      <w:r>
+        <w:rPr>
+          <w:b/>
+          <w:highlight w:val="yellow"/>
         </w:rPr>
         <w:t>Data Mining</w:t>
       </w:r>
@@ -316,8 +320,14 @@
           <w:ilvl w:val="2"/>
           <w:numId w:val="1"/>
         </w:numPr>
-      </w:pPr>
-      <w:r>
+        <w:rPr>
+          <w:highlight w:val="yellow"/>
+        </w:rPr>
+      </w:pPr>
+      <w:r>
+        <w:rPr>
+          <w:highlight w:val="yellow"/>
+        </w:rPr>
         <w:t>Explain in detail what Data Mining is</w:t>
       </w:r>
     </w:p>
@@ -328,8 +338,14 @@
           <w:ilvl w:val="2"/>
           <w:numId w:val="1"/>
         </w:numPr>
-      </w:pPr>
-      <w:r>
+        <w:rPr>
+          <w:highlight w:val="yellow"/>
+        </w:rPr>
+      </w:pPr>
+      <w:r>
+        <w:rPr>
+          <w:highlight w:val="yellow"/>
+        </w:rPr>
         <w:t>Provide a pseudocode Algorithm to outline the math behind it</w:t>
       </w:r>
     </w:p>
@@ -340,8 +356,14 @@
           <w:ilvl w:val="2"/>
           <w:numId w:val="1"/>
         </w:numPr>
-      </w:pPr>
-      <w:r>
+        <w:rPr>
+          <w:highlight w:val="yellow"/>
+        </w:rPr>
+      </w:pPr>
+      <w:r>
+        <w:rPr>
+          <w:highlight w:val="yellow"/>
+        </w:rPr>
         <w:t>Some examples/Graphs/Formulas of how it works</w:t>
       </w:r>
     </w:p>
@@ -354,11 +376,13 @@
         </w:numPr>
         <w:rPr>
           <w:b/>
-        </w:rPr>
-      </w:pPr>
-      <w:r>
-        <w:rPr>
-          <w:b/>
+          <w:highlight w:val="yellow"/>
+        </w:rPr>
+      </w:pPr>
+      <w:r>
+        <w:rPr>
+          <w:b/>
+          <w:highlight w:val="yellow"/>
         </w:rPr>
         <w:t>Data Warehousing</w:t>
       </w:r>
@@ -370,12 +394,21 @@
           <w:ilvl w:val="2"/>
           <w:numId w:val="1"/>
         </w:numPr>
-      </w:pPr>
-      <w:r>
+        <w:rPr>
+          <w:highlight w:val="yellow"/>
+        </w:rPr>
+      </w:pPr>
+      <w:r>
+        <w:rPr>
+          <w:highlight w:val="yellow"/>
+        </w:rPr>
         <w:t xml:space="preserve">Hadoop, Casandra, </w:t>
       </w:r>
       <w:proofErr w:type="spellStart"/>
       <w:r>
+        <w:rPr>
+          <w:highlight w:val="yellow"/>
+        </w:rPr>
         <w:t>HBase</w:t>
       </w:r>
       <w:proofErr w:type="spellEnd"/>
@@ -387,14 +420,26 @@
           <w:ilvl w:val="2"/>
           <w:numId w:val="1"/>
         </w:numPr>
-      </w:pPr>
-      <w:r>
+        <w:rPr>
+          <w:highlight w:val="yellow"/>
+        </w:rPr>
+      </w:pPr>
+      <w:r>
+        <w:rPr>
+          <w:highlight w:val="yellow"/>
+        </w:rPr>
         <w:t xml:space="preserve">An </w:t>
       </w:r>
       <w:r>
+        <w:rPr>
+          <w:highlight w:val="yellow"/>
+        </w:rPr>
         <w:t>in-depth</w:t>
       </w:r>
       <w:r>
+        <w:rPr>
+          <w:highlight w:val="yellow"/>
+        </w:rPr>
         <w:t xml:space="preserve"> look at the above in relation to Clustered servers, Map Reduce and Warehousing</w:t>
       </w:r>
     </w:p>
@@ -531,7 +576,7 @@
 </file>
 
 <file path=word/numbering.xml><?xml version="1.0" encoding="utf-8"?>
-<w:numbering xmlns:wpc="http://schemas.microsoft.com/office/word/2010/wordprocessingCanvas" xmlns:cx="http://schemas.microsoft.com/office/drawing/2014/chartex" xmlns:cx1="http://schemas.microsoft.com/office/drawing/2015/9/8/chartex" xmlns:mc="http://schemas.openxmlformats.org/markup-compatibility/2006" xmlns:o="urn:schemas-microsoft-com:office:office" xmlns:r="http://schemas.openxmlformats.org/officeDocument/2006/relationships" xmlns:m="http://schemas.openxmlformats.org/officeDocument/2006/math" xmlns:v="urn:schemas-microsoft-com:vml" xmlns:wp14="http://schemas.microsoft.com/office/word/2010/wordprocessingDrawing" xmlns:wp="http://schemas.openxmlformats.org/drawingml/2006/wordprocessingDrawing" xmlns:w10="urn:schemas-microsoft-com:office:word" xmlns:w="http://schemas.openxmlformats.org/wordprocessingml/2006/main" xmlns:w14="http://schemas.microsoft.com/office/word/2010/wordml" xmlns:w15="http://schemas.microsoft.com/office/word/2012/wordml" xmlns:w16se="http://schemas.microsoft.com/office/word/2015/wordml/symex" xmlns:wpg="http://schemas.microsoft.com/office/word/2010/wordprocessingGroup" xmlns:wpi="http://schemas.microsoft.com/office/word/2010/wordprocessingInk" xmlns:wne="http://schemas.microsoft.com/office/word/2006/wordml" xmlns:wps="http://schemas.microsoft.com/office/word/2010/wordprocessingShape" mc:Ignorable="w14 w15 w16se wp14">
+<w:numbering xmlns:wpc="http://schemas.microsoft.com/office/word/2010/wordprocessingCanvas" xmlns:cx="http://schemas.microsoft.com/office/drawing/2014/chartex" xmlns:cx1="http://schemas.microsoft.com/office/drawing/2015/9/8/chartex" xmlns:cx2="http://schemas.microsoft.com/office/drawing/2015/10/21/chartex" xmlns:mc="http://schemas.openxmlformats.org/markup-compatibility/2006" xmlns:o="urn:schemas-microsoft-com:office:office" xmlns:r="http://schemas.openxmlformats.org/officeDocument/2006/relationships" xmlns:m="http://schemas.openxmlformats.org/officeDocument/2006/math" xmlns:v="urn:schemas-microsoft-com:vml" xmlns:wp14="http://schemas.microsoft.com/office/word/2010/wordprocessingDrawing" xmlns:wp="http://schemas.openxmlformats.org/drawingml/2006/wordprocessingDrawing" xmlns:w10="urn:schemas-microsoft-com:office:word" xmlns:w="http://schemas.openxmlformats.org/wordprocessingml/2006/main" xmlns:w14="http://schemas.microsoft.com/office/word/2010/wordml" xmlns:w15="http://schemas.microsoft.com/office/word/2012/wordml" xmlns:w16se="http://schemas.microsoft.com/office/word/2015/wordml/symex" xmlns:wpg="http://schemas.microsoft.com/office/word/2010/wordprocessingGroup" xmlns:wpi="http://schemas.microsoft.com/office/word/2010/wordprocessingInk" xmlns:wne="http://schemas.microsoft.com/office/word/2006/wordml" xmlns:wps="http://schemas.microsoft.com/office/word/2010/wordprocessingShape" mc:Ignorable="w14 w15 w16se wp14">
   <w:abstractNum w:abstractNumId="0" w15:restartNumberingAfterBreak="0">
     <w:nsid w:val="6EDB1445"/>
     <w:multiLevelType w:val="hybridMultilevel"/>
@@ -669,7 +714,7 @@
       </w:pPr>
     </w:pPrDefault>
   </w:docDefaults>
-  <w:latentStyles w:defLockedState="0" w:defUIPriority="99" w:defSemiHidden="0" w:defUnhideWhenUsed="0" w:defQFormat="0" w:count="371">
+  <w:latentStyles w:defLockedState="0" w:defUIPriority="99" w:defSemiHidden="0" w:defUnhideWhenUsed="0" w:defQFormat="0" w:count="372">
     <w:lsdException w:name="Normal" w:uiPriority="0" w:qFormat="1"/>
     <w:lsdException w:name="heading 1" w:uiPriority="9" w:qFormat="1"/>
     <w:lsdException w:name="heading 2" w:semiHidden="1" w:uiPriority="9" w:unhideWhenUsed="1" w:qFormat="1"/>
@@ -1041,6 +1086,7 @@
     <w:lsdException w:name="List Table 5 Dark Accent 6" w:uiPriority="50"/>
     <w:lsdException w:name="List Table 6 Colorful Accent 6" w:uiPriority="51"/>
     <w:lsdException w:name="List Table 7 Colorful Accent 6" w:uiPriority="52"/>
+    <w:lsdException w:name="Mention" w:semiHidden="1" w:unhideWhenUsed="1"/>
   </w:latentStyles>
   <w:style w:type="paragraph" w:default="1" w:styleId="Normal">
     <w:name w:val="Normal"/>

</xml_diff>

<commit_message>
Benefits of Big Data completed
</commit_message>
<xml_diff>
--- a/Structure of Literary Review.docx
+++ b/Structure of Literary Review.docx
@@ -260,13 +260,207 @@
           <w:highlight w:val="yellow"/>
         </w:rPr>
       </w:pPr>
+      <w:r>
+        <w:rPr>
+          <w:highlight w:val="yellow"/>
+        </w:rPr>
+        <w:t xml:space="preserve">Explain in detail what is it and how it works etc. </w:t>
+      </w:r>
+    </w:p>
+    <w:p>
+      <w:pPr>
+        <w:pStyle w:val="ListParagraph"/>
+        <w:numPr>
+          <w:ilvl w:val="1"/>
+          <w:numId w:val="1"/>
+        </w:numPr>
+        <w:rPr>
+          <w:highlight w:val="yellow"/>
+        </w:rPr>
+      </w:pPr>
+      <w:r>
+        <w:rPr>
+          <w:highlight w:val="yellow"/>
+        </w:rPr>
+        <w:t>Some examples/Graphs/Formulas of how it works</w:t>
+      </w:r>
+      <w:r>
+        <w:rPr>
+          <w:highlight w:val="yellow"/>
+        </w:rPr>
+        <w:t xml:space="preserve"> </w:t>
+      </w:r>
+    </w:p>
+    <w:p>
+      <w:pPr>
+        <w:pStyle w:val="ListParagraph"/>
+        <w:numPr>
+          <w:ilvl w:val="1"/>
+          <w:numId w:val="1"/>
+        </w:numPr>
+        <w:rPr>
+          <w:b/>
+          <w:highlight w:val="yellow"/>
+        </w:rPr>
+      </w:pPr>
+      <w:r>
+        <w:rPr>
+          <w:b/>
+          <w:highlight w:val="yellow"/>
+        </w:rPr>
+        <w:t>Data Mining</w:t>
+      </w:r>
+    </w:p>
+    <w:p>
+      <w:pPr>
+        <w:pStyle w:val="ListParagraph"/>
+        <w:numPr>
+          <w:ilvl w:val="2"/>
+          <w:numId w:val="1"/>
+        </w:numPr>
+        <w:rPr>
+          <w:highlight w:val="yellow"/>
+        </w:rPr>
+      </w:pPr>
+      <w:r>
+        <w:rPr>
+          <w:highlight w:val="yellow"/>
+        </w:rPr>
+        <w:t>Explain in detail what Data Mining is</w:t>
+      </w:r>
+    </w:p>
+    <w:p>
+      <w:pPr>
+        <w:pStyle w:val="ListParagraph"/>
+        <w:numPr>
+          <w:ilvl w:val="2"/>
+          <w:numId w:val="1"/>
+        </w:numPr>
+        <w:rPr>
+          <w:highlight w:val="yellow"/>
+        </w:rPr>
+      </w:pPr>
+      <w:r>
+        <w:rPr>
+          <w:highlight w:val="yellow"/>
+        </w:rPr>
+        <w:t>Provide a pseudocode Algorithm to outline the math behind it</w:t>
+      </w:r>
+    </w:p>
+    <w:p>
+      <w:pPr>
+        <w:pStyle w:val="ListParagraph"/>
+        <w:numPr>
+          <w:ilvl w:val="2"/>
+          <w:numId w:val="1"/>
+        </w:numPr>
+        <w:rPr>
+          <w:highlight w:val="yellow"/>
+        </w:rPr>
+      </w:pPr>
+      <w:r>
+        <w:rPr>
+          <w:highlight w:val="yellow"/>
+        </w:rPr>
+        <w:t>Some examples/Graphs/Formulas of how it works</w:t>
+      </w:r>
+    </w:p>
+    <w:p>
+      <w:pPr>
+        <w:pStyle w:val="ListParagraph"/>
+        <w:numPr>
+          <w:ilvl w:val="1"/>
+          <w:numId w:val="1"/>
+        </w:numPr>
+        <w:rPr>
+          <w:b/>
+          <w:highlight w:val="yellow"/>
+        </w:rPr>
+      </w:pPr>
+      <w:r>
+        <w:rPr>
+          <w:b/>
+          <w:highlight w:val="yellow"/>
+        </w:rPr>
+        <w:t>Data Warehousing</w:t>
+      </w:r>
+    </w:p>
+    <w:p>
+      <w:pPr>
+        <w:pStyle w:val="ListParagraph"/>
+        <w:numPr>
+          <w:ilvl w:val="2"/>
+          <w:numId w:val="1"/>
+        </w:numPr>
+        <w:rPr>
+          <w:highlight w:val="yellow"/>
+        </w:rPr>
+      </w:pPr>
+      <w:r>
+        <w:rPr>
+          <w:highlight w:val="yellow"/>
+        </w:rPr>
+        <w:t xml:space="preserve">Hadoop, Casandra, </w:t>
+      </w:r>
+      <w:proofErr w:type="spellStart"/>
+      <w:r>
+        <w:rPr>
+          <w:highlight w:val="yellow"/>
+        </w:rPr>
+        <w:t>HBase</w:t>
+      </w:r>
+      <w:proofErr w:type="spellEnd"/>
+    </w:p>
+    <w:p>
+      <w:pPr>
+        <w:pStyle w:val="ListParagraph"/>
+        <w:numPr>
+          <w:ilvl w:val="2"/>
+          <w:numId w:val="1"/>
+        </w:numPr>
+        <w:rPr>
+          <w:highlight w:val="yellow"/>
+        </w:rPr>
+      </w:pPr>
+      <w:r>
+        <w:rPr>
+          <w:highlight w:val="yellow"/>
+        </w:rPr>
+        <w:t xml:space="preserve">An </w:t>
+      </w:r>
+      <w:r>
+        <w:rPr>
+          <w:highlight w:val="yellow"/>
+        </w:rPr>
+        <w:t>in-depth</w:t>
+      </w:r>
+      <w:r>
+        <w:rPr>
+          <w:highlight w:val="yellow"/>
+        </w:rPr>
+        <w:t xml:space="preserve"> look at the above in relation to Clustered servers, Map Reduce and Warehousing</w:t>
+      </w:r>
+    </w:p>
+    <w:p>
+      <w:pPr>
+        <w:pStyle w:val="ListParagraph"/>
+        <w:numPr>
+          <w:ilvl w:val="0"/>
+          <w:numId w:val="1"/>
+        </w:numPr>
+        <w:rPr>
+          <w:b/>
+          <w:highlight w:val="yellow"/>
+        </w:rPr>
+      </w:pPr>
       <w:bookmarkStart w:id="0" w:name="_GoBack"/>
       <w:bookmarkEnd w:id="0"/>
       <w:r>
         <w:rPr>
-          <w:highlight w:val="yellow"/>
-        </w:rPr>
-        <w:t xml:space="preserve">Explain in detail what is it and how it works etc. </w:t>
+          <w:b/>
+          <w:highlight w:val="yellow"/>
+        </w:rPr>
+        <w:t>The Importance of Big Data</w:t>
       </w:r>
     </w:p>
     <w:p>
@@ -284,13 +478,7 @@
         <w:rPr>
           <w:highlight w:val="yellow"/>
         </w:rPr>
-        <w:t>Some examples/Graphs/Formulas of how it works</w:t>
-      </w:r>
-      <w:r>
-        <w:rPr>
-          <w:highlight w:val="yellow"/>
-        </w:rPr>
-        <w:t xml:space="preserve"> </w:t>
+        <w:t>Why it’s important to companies</w:t>
       </w:r>
     </w:p>
     <w:p>
@@ -301,70 +489,14 @@
           <w:numId w:val="1"/>
         </w:numPr>
         <w:rPr>
-          <w:b/>
-          <w:highlight w:val="yellow"/>
-        </w:rPr>
-      </w:pPr>
-      <w:r>
-        <w:rPr>
-          <w:b/>
-          <w:highlight w:val="yellow"/>
-        </w:rPr>
-        <w:t>Data Mining</w:t>
-      </w:r>
-    </w:p>
-    <w:p>
-      <w:pPr>
-        <w:pStyle w:val="ListParagraph"/>
-        <w:numPr>
-          <w:ilvl w:val="2"/>
-          <w:numId w:val="1"/>
-        </w:numPr>
-        <w:rPr>
-          <w:highlight w:val="yellow"/>
-        </w:rPr>
-      </w:pPr>
-      <w:r>
-        <w:rPr>
-          <w:highlight w:val="yellow"/>
-        </w:rPr>
-        <w:t>Explain in detail what Data Mining is</w:t>
-      </w:r>
-    </w:p>
-    <w:p>
-      <w:pPr>
-        <w:pStyle w:val="ListParagraph"/>
-        <w:numPr>
-          <w:ilvl w:val="2"/>
-          <w:numId w:val="1"/>
-        </w:numPr>
-        <w:rPr>
-          <w:highlight w:val="yellow"/>
-        </w:rPr>
-      </w:pPr>
-      <w:r>
-        <w:rPr>
-          <w:highlight w:val="yellow"/>
-        </w:rPr>
-        <w:t>Provide a pseudocode Algorithm to outline the math behind it</w:t>
-      </w:r>
-    </w:p>
-    <w:p>
-      <w:pPr>
-        <w:pStyle w:val="ListParagraph"/>
-        <w:numPr>
-          <w:ilvl w:val="2"/>
-          <w:numId w:val="1"/>
-        </w:numPr>
-        <w:rPr>
-          <w:highlight w:val="yellow"/>
-        </w:rPr>
-      </w:pPr>
-      <w:r>
-        <w:rPr>
-          <w:highlight w:val="yellow"/>
-        </w:rPr>
-        <w:t>Some examples/Graphs/Formulas of how it works</w:t>
+          <w:highlight w:val="yellow"/>
+        </w:rPr>
+      </w:pPr>
+      <w:r>
+        <w:rPr>
+          <w:highlight w:val="yellow"/>
+        </w:rPr>
+        <w:t>Examples of how it benefits our lives</w:t>
       </w:r>
     </w:p>
     <w:p>
@@ -375,128 +507,13 @@
           <w:numId w:val="1"/>
         </w:numPr>
         <w:rPr>
-          <w:b/>
-          <w:highlight w:val="yellow"/>
-        </w:rPr>
-      </w:pPr>
-      <w:r>
-        <w:rPr>
-          <w:b/>
-          <w:highlight w:val="yellow"/>
-        </w:rPr>
-        <w:t>Data Warehousing</w:t>
-      </w:r>
-    </w:p>
-    <w:p>
-      <w:pPr>
-        <w:pStyle w:val="ListParagraph"/>
-        <w:numPr>
-          <w:ilvl w:val="2"/>
-          <w:numId w:val="1"/>
-        </w:numPr>
-        <w:rPr>
-          <w:highlight w:val="yellow"/>
-        </w:rPr>
-      </w:pPr>
-      <w:r>
-        <w:rPr>
-          <w:highlight w:val="yellow"/>
-        </w:rPr>
-        <w:t xml:space="preserve">Hadoop, Casandra, </w:t>
-      </w:r>
-      <w:proofErr w:type="spellStart"/>
-      <w:r>
-        <w:rPr>
-          <w:highlight w:val="yellow"/>
-        </w:rPr>
-        <w:t>HBase</w:t>
-      </w:r>
-      <w:proofErr w:type="spellEnd"/>
-    </w:p>
-    <w:p>
-      <w:pPr>
-        <w:pStyle w:val="ListParagraph"/>
-        <w:numPr>
-          <w:ilvl w:val="2"/>
-          <w:numId w:val="1"/>
-        </w:numPr>
-        <w:rPr>
-          <w:highlight w:val="yellow"/>
-        </w:rPr>
-      </w:pPr>
-      <w:r>
-        <w:rPr>
-          <w:highlight w:val="yellow"/>
-        </w:rPr>
-        <w:t xml:space="preserve">An </w:t>
-      </w:r>
-      <w:r>
-        <w:rPr>
-          <w:highlight w:val="yellow"/>
-        </w:rPr>
-        <w:t>in-depth</w:t>
-      </w:r>
-      <w:r>
-        <w:rPr>
-          <w:highlight w:val="yellow"/>
-        </w:rPr>
-        <w:t xml:space="preserve"> look at the above in relation to Clustered servers, Map Reduce and Warehousing</w:t>
-      </w:r>
-    </w:p>
-    <w:p>
-      <w:pPr>
-        <w:pStyle w:val="ListParagraph"/>
-        <w:numPr>
-          <w:ilvl w:val="0"/>
-          <w:numId w:val="1"/>
-        </w:numPr>
-        <w:rPr>
-          <w:b/>
-        </w:rPr>
-      </w:pPr>
-      <w:r>
-        <w:rPr>
-          <w:b/>
-        </w:rPr>
-        <w:t>The Importance of Big Data</w:t>
-      </w:r>
-    </w:p>
-    <w:p>
-      <w:pPr>
-        <w:pStyle w:val="ListParagraph"/>
-        <w:numPr>
-          <w:ilvl w:val="1"/>
-          <w:numId w:val="1"/>
-        </w:numPr>
-      </w:pPr>
-      <w:r>
-        <w:t xml:space="preserve">Why it’s important </w:t>
-      </w:r>
-      <w:r>
-        <w:t>to companies</w:t>
-      </w:r>
-    </w:p>
-    <w:p>
-      <w:pPr>
-        <w:pStyle w:val="ListParagraph"/>
-        <w:numPr>
-          <w:ilvl w:val="1"/>
-          <w:numId w:val="1"/>
-        </w:numPr>
-      </w:pPr>
-      <w:r>
-        <w:t>Examples of how it benefits our lives</w:t>
-      </w:r>
-    </w:p>
-    <w:p>
-      <w:pPr>
-        <w:pStyle w:val="ListParagraph"/>
-        <w:numPr>
-          <w:ilvl w:val="1"/>
-          <w:numId w:val="1"/>
-        </w:numPr>
-      </w:pPr>
-      <w:r>
+          <w:highlight w:val="yellow"/>
+        </w:rPr>
+      </w:pPr>
+      <w:r>
+        <w:rPr>
+          <w:highlight w:val="yellow"/>
+        </w:rPr>
         <w:t>Outline some examples of where this has been implemented and shown benefits</w:t>
       </w:r>
     </w:p>

</xml_diff>

<commit_message>
Big Data, The next steps completed
</commit_message>
<xml_diff>
--- a/Structure of Literary Review.docx
+++ b/Structure of Literary Review.docx
@@ -453,134 +453,145 @@
           <w:highlight w:val="yellow"/>
         </w:rPr>
       </w:pPr>
+      <w:r>
+        <w:rPr>
+          <w:b/>
+          <w:highlight w:val="yellow"/>
+        </w:rPr>
+        <w:t>The Importance of Big Data</w:t>
+      </w:r>
+    </w:p>
+    <w:p>
+      <w:pPr>
+        <w:pStyle w:val="ListParagraph"/>
+        <w:numPr>
+          <w:ilvl w:val="1"/>
+          <w:numId w:val="1"/>
+        </w:numPr>
+        <w:rPr>
+          <w:highlight w:val="yellow"/>
+        </w:rPr>
+      </w:pPr>
+      <w:r>
+        <w:rPr>
+          <w:highlight w:val="yellow"/>
+        </w:rPr>
+        <w:t>Why it’s important to companies</w:t>
+      </w:r>
+    </w:p>
+    <w:p>
+      <w:pPr>
+        <w:pStyle w:val="ListParagraph"/>
+        <w:numPr>
+          <w:ilvl w:val="1"/>
+          <w:numId w:val="1"/>
+        </w:numPr>
+        <w:rPr>
+          <w:highlight w:val="yellow"/>
+        </w:rPr>
+      </w:pPr>
+      <w:r>
+        <w:rPr>
+          <w:highlight w:val="yellow"/>
+        </w:rPr>
+        <w:t>Examples of how it benefits our lives</w:t>
+      </w:r>
+    </w:p>
+    <w:p>
+      <w:pPr>
+        <w:pStyle w:val="ListParagraph"/>
+        <w:numPr>
+          <w:ilvl w:val="1"/>
+          <w:numId w:val="1"/>
+        </w:numPr>
+        <w:rPr>
+          <w:highlight w:val="yellow"/>
+        </w:rPr>
+      </w:pPr>
+      <w:r>
+        <w:rPr>
+          <w:highlight w:val="yellow"/>
+        </w:rPr>
+        <w:t>Outline some examples of where this has been implemented and shown benefits</w:t>
+      </w:r>
+    </w:p>
+    <w:p>
+      <w:pPr>
+        <w:pStyle w:val="ListParagraph"/>
+        <w:numPr>
+          <w:ilvl w:val="0"/>
+          <w:numId w:val="1"/>
+        </w:numPr>
+        <w:rPr>
+          <w:b/>
+          <w:highlight w:val="yellow"/>
+        </w:rPr>
+      </w:pPr>
+      <w:r>
+        <w:rPr>
+          <w:b/>
+          <w:highlight w:val="yellow"/>
+        </w:rPr>
+        <w:t>Big Data, the next steps</w:t>
+      </w:r>
+    </w:p>
+    <w:p>
+      <w:pPr>
+        <w:pStyle w:val="ListParagraph"/>
+        <w:numPr>
+          <w:ilvl w:val="1"/>
+          <w:numId w:val="1"/>
+        </w:numPr>
+        <w:rPr>
+          <w:highlight w:val="yellow"/>
+        </w:rPr>
+      </w:pPr>
+      <w:r>
+        <w:rPr>
+          <w:highlight w:val="yellow"/>
+        </w:rPr>
+        <w:t xml:space="preserve">Future for Big Data </w:t>
+      </w:r>
+      <w:proofErr w:type="spellStart"/>
+      <w:r>
+        <w:rPr>
+          <w:highlight w:val="yellow"/>
+        </w:rPr>
+        <w:t>etc</w:t>
+      </w:r>
+      <w:proofErr w:type="spellEnd"/>
+    </w:p>
+    <w:p>
+      <w:pPr>
+        <w:pStyle w:val="ListParagraph"/>
+        <w:numPr>
+          <w:ilvl w:val="0"/>
+          <w:numId w:val="1"/>
+        </w:numPr>
+        <w:rPr>
+          <w:b/>
+        </w:rPr>
+      </w:pPr>
+      <w:r>
+        <w:rPr>
+          <w:b/>
+        </w:rPr>
+        <w:t>Conclusion</w:t>
+      </w:r>
+    </w:p>
+    <w:p>
+      <w:pPr>
+        <w:pStyle w:val="ListParagraph"/>
+        <w:numPr>
+          <w:ilvl w:val="1"/>
+          <w:numId w:val="1"/>
+        </w:numPr>
+      </w:pPr>
+      <w:r>
+        <w:t xml:space="preserve">Here, I will offer my own thoughts on Big Data. </w:t>
+      </w:r>
       <w:bookmarkStart w:id="0" w:name="_GoBack"/>
       <w:bookmarkEnd w:id="0"/>
-      <w:r>
-        <w:rPr>
-          <w:b/>
-          <w:highlight w:val="yellow"/>
-        </w:rPr>
-        <w:t>The Importance of Big Data</w:t>
-      </w:r>
-    </w:p>
-    <w:p>
-      <w:pPr>
-        <w:pStyle w:val="ListParagraph"/>
-        <w:numPr>
-          <w:ilvl w:val="1"/>
-          <w:numId w:val="1"/>
-        </w:numPr>
-        <w:rPr>
-          <w:highlight w:val="yellow"/>
-        </w:rPr>
-      </w:pPr>
-      <w:r>
-        <w:rPr>
-          <w:highlight w:val="yellow"/>
-        </w:rPr>
-        <w:t>Why it’s important to companies</w:t>
-      </w:r>
-    </w:p>
-    <w:p>
-      <w:pPr>
-        <w:pStyle w:val="ListParagraph"/>
-        <w:numPr>
-          <w:ilvl w:val="1"/>
-          <w:numId w:val="1"/>
-        </w:numPr>
-        <w:rPr>
-          <w:highlight w:val="yellow"/>
-        </w:rPr>
-      </w:pPr>
-      <w:r>
-        <w:rPr>
-          <w:highlight w:val="yellow"/>
-        </w:rPr>
-        <w:t>Examples of how it benefits our lives</w:t>
-      </w:r>
-    </w:p>
-    <w:p>
-      <w:pPr>
-        <w:pStyle w:val="ListParagraph"/>
-        <w:numPr>
-          <w:ilvl w:val="1"/>
-          <w:numId w:val="1"/>
-        </w:numPr>
-        <w:rPr>
-          <w:highlight w:val="yellow"/>
-        </w:rPr>
-      </w:pPr>
-      <w:r>
-        <w:rPr>
-          <w:highlight w:val="yellow"/>
-        </w:rPr>
-        <w:t>Outline some examples of where this has been implemented and shown benefits</w:t>
-      </w:r>
-    </w:p>
-    <w:p>
-      <w:pPr>
-        <w:pStyle w:val="ListParagraph"/>
-        <w:numPr>
-          <w:ilvl w:val="0"/>
-          <w:numId w:val="1"/>
-        </w:numPr>
-        <w:rPr>
-          <w:b/>
-        </w:rPr>
-      </w:pPr>
-      <w:r>
-        <w:rPr>
-          <w:b/>
-        </w:rPr>
-        <w:t>Big Data, the next steps</w:t>
-      </w:r>
-    </w:p>
-    <w:p>
-      <w:pPr>
-        <w:pStyle w:val="ListParagraph"/>
-        <w:numPr>
-          <w:ilvl w:val="1"/>
-          <w:numId w:val="1"/>
-        </w:numPr>
-      </w:pPr>
-      <w:r>
-        <w:t xml:space="preserve">Future for Big Data </w:t>
-      </w:r>
-      <w:proofErr w:type="spellStart"/>
-      <w:r>
-        <w:t>etc</w:t>
-      </w:r>
-      <w:proofErr w:type="spellEnd"/>
-    </w:p>
-    <w:p>
-      <w:pPr>
-        <w:pStyle w:val="ListParagraph"/>
-        <w:numPr>
-          <w:ilvl w:val="0"/>
-          <w:numId w:val="1"/>
-        </w:numPr>
-        <w:rPr>
-          <w:b/>
-        </w:rPr>
-      </w:pPr>
-      <w:r>
-        <w:rPr>
-          <w:b/>
-        </w:rPr>
-        <w:t>Conclusion</w:t>
-      </w:r>
-    </w:p>
-    <w:p>
-      <w:pPr>
-        <w:pStyle w:val="ListParagraph"/>
-        <w:numPr>
-          <w:ilvl w:val="1"/>
-          <w:numId w:val="1"/>
-        </w:numPr>
-      </w:pPr>
-      <w:r>
-        <w:t xml:space="preserve">Here, I will offer my own thoughts on Big Data. </w:t>
-      </w:r>
     </w:p>
     <w:sectPr>
       <w:pgSz w:w="11906" w:h="16838"/>

</xml_diff>

<commit_message>
Test Git update Commit
</commit_message>
<xml_diff>
--- a/Structure of Literary Review.docx
+++ b/Structure of Literary Review.docx
@@ -198,291 +198,292 @@
         </w:numPr>
       </w:pPr>
       <w:r>
-        <w:t>3 / 4 V’s [Volume, Velocity, Variety, Veracity]</w:t>
-      </w:r>
-    </w:p>
-    <w:p>
-      <w:pPr>
-        <w:pStyle w:val="ListParagraph"/>
-        <w:numPr>
-          <w:ilvl w:val="0"/>
-          <w:numId w:val="1"/>
-        </w:numPr>
-        <w:rPr>
-          <w:b/>
-        </w:rPr>
-      </w:pPr>
-      <w:r>
-        <w:rPr>
-          <w:b/>
-        </w:rPr>
-        <w:t>Data Analytics</w:t>
-      </w:r>
-    </w:p>
-    <w:p>
-      <w:pPr>
-        <w:pStyle w:val="ListParagraph"/>
-        <w:numPr>
-          <w:ilvl w:val="1"/>
-          <w:numId w:val="1"/>
-        </w:numPr>
-      </w:pPr>
-      <w:r>
-        <w:t xml:space="preserve">Explain in detail what is it and how it works etc. </w:t>
-      </w:r>
-    </w:p>
-    <w:p>
-      <w:pPr>
-        <w:pStyle w:val="ListParagraph"/>
-        <w:numPr>
-          <w:ilvl w:val="1"/>
-          <w:numId w:val="1"/>
-        </w:numPr>
-      </w:pPr>
-      <w:r>
-        <w:t>Some examples/Graphs/Formulas of how it works</w:t>
-      </w:r>
-      <w:r>
-        <w:t xml:space="preserve"> </w:t>
-      </w:r>
-    </w:p>
-    <w:p>
-      <w:pPr>
-        <w:pStyle w:val="ListParagraph"/>
-        <w:numPr>
-          <w:ilvl w:val="1"/>
-          <w:numId w:val="1"/>
-        </w:numPr>
-        <w:rPr>
-          <w:b/>
-        </w:rPr>
-      </w:pPr>
-      <w:r>
-        <w:rPr>
-          <w:b/>
-        </w:rPr>
-        <w:t>Data Mining</w:t>
-      </w:r>
-    </w:p>
-    <w:p>
-      <w:pPr>
-        <w:pStyle w:val="ListParagraph"/>
-        <w:numPr>
-          <w:ilvl w:val="2"/>
-          <w:numId w:val="1"/>
-        </w:numPr>
-      </w:pPr>
-      <w:r>
-        <w:t>Explain in detail what Data Mining is</w:t>
-      </w:r>
-    </w:p>
-    <w:p>
-      <w:pPr>
-        <w:pStyle w:val="ListParagraph"/>
-        <w:numPr>
-          <w:ilvl w:val="2"/>
-          <w:numId w:val="1"/>
-        </w:numPr>
-      </w:pPr>
-      <w:r>
-        <w:t>Provide a pseudocode Algorithm to outline the math behind it</w:t>
-      </w:r>
-    </w:p>
-    <w:p>
-      <w:pPr>
-        <w:pStyle w:val="ListParagraph"/>
-        <w:numPr>
-          <w:ilvl w:val="2"/>
-          <w:numId w:val="1"/>
-        </w:numPr>
-      </w:pPr>
-      <w:r>
-        <w:t>Some examples/Graphs/Formulas of how it works</w:t>
-      </w:r>
-    </w:p>
-    <w:p>
-      <w:pPr>
-        <w:pStyle w:val="ListParagraph"/>
-        <w:numPr>
-          <w:ilvl w:val="1"/>
-          <w:numId w:val="1"/>
-        </w:numPr>
-        <w:rPr>
-          <w:b/>
-        </w:rPr>
-      </w:pPr>
-      <w:r>
-        <w:rPr>
-          <w:b/>
-        </w:rPr>
-        <w:t>Data Warehousing</w:t>
-      </w:r>
-    </w:p>
-    <w:p>
-      <w:pPr>
-        <w:pStyle w:val="ListParagraph"/>
-        <w:numPr>
-          <w:ilvl w:val="2"/>
-          <w:numId w:val="1"/>
-        </w:numPr>
-      </w:pPr>
-      <w:r>
-        <w:t xml:space="preserve">An </w:t>
-      </w:r>
-      <w:r>
-        <w:t>in-depth</w:t>
-      </w:r>
-      <w:r>
-        <w:t xml:space="preserve"> look at the above in relation to Clustered servers, Map Reduce and Warehousing</w:t>
-      </w:r>
-    </w:p>
-    <w:p>
-      <w:pPr>
-        <w:pStyle w:val="ListParagraph"/>
-        <w:numPr>
-          <w:ilvl w:val="0"/>
-          <w:numId w:val="1"/>
-        </w:numPr>
-        <w:rPr>
-          <w:b/>
-        </w:rPr>
-      </w:pPr>
-      <w:r>
-        <w:rPr>
-          <w:b/>
-        </w:rPr>
-        <w:t>The Importance of Big Data</w:t>
-      </w:r>
-    </w:p>
-    <w:p>
-      <w:pPr>
-        <w:pStyle w:val="ListParagraph"/>
-        <w:numPr>
-          <w:ilvl w:val="1"/>
-          <w:numId w:val="1"/>
-        </w:numPr>
-      </w:pPr>
-      <w:r>
-        <w:t>Why it’s important to companies</w:t>
-      </w:r>
-    </w:p>
-    <w:p>
-      <w:pPr>
-        <w:pStyle w:val="ListParagraph"/>
-        <w:numPr>
-          <w:ilvl w:val="1"/>
-          <w:numId w:val="1"/>
-        </w:numPr>
-      </w:pPr>
-      <w:r>
-        <w:t>Examples of how it benefits our lives</w:t>
-      </w:r>
-    </w:p>
-    <w:p>
-      <w:pPr>
-        <w:pStyle w:val="ListParagraph"/>
-        <w:numPr>
-          <w:ilvl w:val="1"/>
-          <w:numId w:val="1"/>
-        </w:numPr>
-      </w:pPr>
-      <w:r>
-        <w:t>Outline some examples of where this has been implemented and shown benefits</w:t>
-      </w:r>
-    </w:p>
-    <w:p>
-      <w:pPr>
-        <w:pStyle w:val="ListParagraph"/>
-        <w:numPr>
-          <w:ilvl w:val="0"/>
-          <w:numId w:val="1"/>
-        </w:numPr>
-        <w:rPr>
-          <w:b/>
-        </w:rPr>
-      </w:pPr>
-      <w:r>
-        <w:rPr>
-          <w:b/>
-        </w:rPr>
-        <w:t>Big Data, the next steps</w:t>
-      </w:r>
-    </w:p>
-    <w:p>
-      <w:pPr>
-        <w:pStyle w:val="ListParagraph"/>
-        <w:numPr>
-          <w:ilvl w:val="1"/>
-          <w:numId w:val="1"/>
-        </w:numPr>
-      </w:pPr>
-      <w:r>
-        <w:t xml:space="preserve">Future for Big Data </w:t>
-      </w:r>
-      <w:proofErr w:type="spellStart"/>
-      <w:r>
-        <w:t>etc</w:t>
-      </w:r>
-      <w:proofErr w:type="spellEnd"/>
-    </w:p>
-    <w:p>
-      <w:pPr>
-        <w:pStyle w:val="ListParagraph"/>
-        <w:numPr>
-          <w:ilvl w:val="2"/>
-          <w:numId w:val="1"/>
-        </w:numPr>
-      </w:pPr>
-      <w:r>
-        <w:t>Hadoop</w:t>
-      </w:r>
-    </w:p>
-    <w:p>
-      <w:pPr>
-        <w:pStyle w:val="ListParagraph"/>
-        <w:numPr>
-          <w:ilvl w:val="2"/>
-          <w:numId w:val="1"/>
-        </w:numPr>
-      </w:pPr>
-      <w:r>
-        <w:t>Spark</w:t>
-      </w:r>
-    </w:p>
-    <w:p>
-      <w:pPr>
-        <w:pStyle w:val="ListParagraph"/>
-        <w:numPr>
-          <w:ilvl w:val="0"/>
-          <w:numId w:val="1"/>
-        </w:numPr>
-        <w:rPr>
-          <w:b/>
-        </w:rPr>
-      </w:pPr>
-      <w:r>
-        <w:rPr>
-          <w:b/>
-        </w:rPr>
-        <w:t>Conclusion</w:t>
-      </w:r>
-    </w:p>
-    <w:p>
-      <w:pPr>
-        <w:pStyle w:val="ListParagraph"/>
-        <w:numPr>
-          <w:ilvl w:val="1"/>
-          <w:numId w:val="1"/>
-        </w:numPr>
-      </w:pPr>
-      <w:r>
-        <w:t>Here, I will off</w:t>
-      </w:r>
-      <w:r>
-        <w:t xml:space="preserve">er my own thoughts on Big Data as well as summarising what’s been covered in the review. </w:t>
+        <w:t>3 V’s [Volume, Velocity, Variety</w:t>
       </w:r>
       <w:bookmarkStart w:id="0" w:name="_GoBack"/>
       <w:bookmarkEnd w:id="0"/>
+      <w:r>
+        <w:t>]</w:t>
+      </w:r>
+    </w:p>
+    <w:p>
+      <w:pPr>
+        <w:pStyle w:val="ListParagraph"/>
+        <w:numPr>
+          <w:ilvl w:val="0"/>
+          <w:numId w:val="1"/>
+        </w:numPr>
+        <w:rPr>
+          <w:b/>
+        </w:rPr>
+      </w:pPr>
+      <w:r>
+        <w:rPr>
+          <w:b/>
+        </w:rPr>
+        <w:t>Data Analytics</w:t>
+      </w:r>
+    </w:p>
+    <w:p>
+      <w:pPr>
+        <w:pStyle w:val="ListParagraph"/>
+        <w:numPr>
+          <w:ilvl w:val="1"/>
+          <w:numId w:val="1"/>
+        </w:numPr>
+      </w:pPr>
+      <w:r>
+        <w:t xml:space="preserve">Explain in detail what is it and how it works etc. </w:t>
+      </w:r>
+    </w:p>
+    <w:p>
+      <w:pPr>
+        <w:pStyle w:val="ListParagraph"/>
+        <w:numPr>
+          <w:ilvl w:val="1"/>
+          <w:numId w:val="1"/>
+        </w:numPr>
+      </w:pPr>
+      <w:r>
+        <w:t>Some examples/Graphs/Formulas of how it works</w:t>
+      </w:r>
+      <w:r>
+        <w:t xml:space="preserve"> </w:t>
+      </w:r>
+    </w:p>
+    <w:p>
+      <w:pPr>
+        <w:pStyle w:val="ListParagraph"/>
+        <w:numPr>
+          <w:ilvl w:val="1"/>
+          <w:numId w:val="1"/>
+        </w:numPr>
+        <w:rPr>
+          <w:b/>
+        </w:rPr>
+      </w:pPr>
+      <w:r>
+        <w:rPr>
+          <w:b/>
+        </w:rPr>
+        <w:t>Data Mining</w:t>
+      </w:r>
+    </w:p>
+    <w:p>
+      <w:pPr>
+        <w:pStyle w:val="ListParagraph"/>
+        <w:numPr>
+          <w:ilvl w:val="2"/>
+          <w:numId w:val="1"/>
+        </w:numPr>
+      </w:pPr>
+      <w:r>
+        <w:t>Explain in detail what Data Mining is</w:t>
+      </w:r>
+    </w:p>
+    <w:p>
+      <w:pPr>
+        <w:pStyle w:val="ListParagraph"/>
+        <w:numPr>
+          <w:ilvl w:val="2"/>
+          <w:numId w:val="1"/>
+        </w:numPr>
+      </w:pPr>
+      <w:r>
+        <w:t>Provide a pseudocode Algorithm to outline the math behind it</w:t>
+      </w:r>
+    </w:p>
+    <w:p>
+      <w:pPr>
+        <w:pStyle w:val="ListParagraph"/>
+        <w:numPr>
+          <w:ilvl w:val="2"/>
+          <w:numId w:val="1"/>
+        </w:numPr>
+      </w:pPr>
+      <w:r>
+        <w:t>Some examples/Graphs/Formulas of how it works</w:t>
+      </w:r>
+    </w:p>
+    <w:p>
+      <w:pPr>
+        <w:pStyle w:val="ListParagraph"/>
+        <w:numPr>
+          <w:ilvl w:val="1"/>
+          <w:numId w:val="1"/>
+        </w:numPr>
+        <w:rPr>
+          <w:b/>
+        </w:rPr>
+      </w:pPr>
+      <w:r>
+        <w:rPr>
+          <w:b/>
+        </w:rPr>
+        <w:t>Data Warehousing</w:t>
+      </w:r>
+    </w:p>
+    <w:p>
+      <w:pPr>
+        <w:pStyle w:val="ListParagraph"/>
+        <w:numPr>
+          <w:ilvl w:val="2"/>
+          <w:numId w:val="1"/>
+        </w:numPr>
+      </w:pPr>
+      <w:r>
+        <w:t xml:space="preserve">An </w:t>
+      </w:r>
+      <w:r>
+        <w:t>in-depth</w:t>
+      </w:r>
+      <w:r>
+        <w:t xml:space="preserve"> look at the above in relation to Clustered servers, Map Reduce and Warehousing</w:t>
+      </w:r>
+    </w:p>
+    <w:p>
+      <w:pPr>
+        <w:pStyle w:val="ListParagraph"/>
+        <w:numPr>
+          <w:ilvl w:val="0"/>
+          <w:numId w:val="1"/>
+        </w:numPr>
+        <w:rPr>
+          <w:b/>
+        </w:rPr>
+      </w:pPr>
+      <w:r>
+        <w:rPr>
+          <w:b/>
+        </w:rPr>
+        <w:t>The Importance of Big Data</w:t>
+      </w:r>
+    </w:p>
+    <w:p>
+      <w:pPr>
+        <w:pStyle w:val="ListParagraph"/>
+        <w:numPr>
+          <w:ilvl w:val="1"/>
+          <w:numId w:val="1"/>
+        </w:numPr>
+      </w:pPr>
+      <w:r>
+        <w:t>Why it’s important to companies</w:t>
+      </w:r>
+    </w:p>
+    <w:p>
+      <w:pPr>
+        <w:pStyle w:val="ListParagraph"/>
+        <w:numPr>
+          <w:ilvl w:val="1"/>
+          <w:numId w:val="1"/>
+        </w:numPr>
+      </w:pPr>
+      <w:r>
+        <w:t>Examples of how it benefits our lives</w:t>
+      </w:r>
+    </w:p>
+    <w:p>
+      <w:pPr>
+        <w:pStyle w:val="ListParagraph"/>
+        <w:numPr>
+          <w:ilvl w:val="1"/>
+          <w:numId w:val="1"/>
+        </w:numPr>
+      </w:pPr>
+      <w:r>
+        <w:t>Outline some examples of where this has been implemented and shown benefits</w:t>
+      </w:r>
+    </w:p>
+    <w:p>
+      <w:pPr>
+        <w:pStyle w:val="ListParagraph"/>
+        <w:numPr>
+          <w:ilvl w:val="0"/>
+          <w:numId w:val="1"/>
+        </w:numPr>
+        <w:rPr>
+          <w:b/>
+        </w:rPr>
+      </w:pPr>
+      <w:r>
+        <w:rPr>
+          <w:b/>
+        </w:rPr>
+        <w:t>Big Data, the next steps</w:t>
+      </w:r>
+    </w:p>
+    <w:p>
+      <w:pPr>
+        <w:pStyle w:val="ListParagraph"/>
+        <w:numPr>
+          <w:ilvl w:val="1"/>
+          <w:numId w:val="1"/>
+        </w:numPr>
+      </w:pPr>
+      <w:r>
+        <w:t>Future for Big Data etc</w:t>
+      </w:r>
+    </w:p>
+    <w:p>
+      <w:pPr>
+        <w:pStyle w:val="ListParagraph"/>
+        <w:numPr>
+          <w:ilvl w:val="2"/>
+          <w:numId w:val="1"/>
+        </w:numPr>
+      </w:pPr>
+      <w:r>
+        <w:t>Hadoop</w:t>
+      </w:r>
+    </w:p>
+    <w:p>
+      <w:pPr>
+        <w:pStyle w:val="ListParagraph"/>
+        <w:numPr>
+          <w:ilvl w:val="2"/>
+          <w:numId w:val="1"/>
+        </w:numPr>
+      </w:pPr>
+      <w:r>
+        <w:t>Spark</w:t>
+      </w:r>
+    </w:p>
+    <w:p>
+      <w:pPr>
+        <w:pStyle w:val="ListParagraph"/>
+        <w:numPr>
+          <w:ilvl w:val="0"/>
+          <w:numId w:val="1"/>
+        </w:numPr>
+        <w:rPr>
+          <w:b/>
+        </w:rPr>
+      </w:pPr>
+      <w:r>
+        <w:rPr>
+          <w:b/>
+        </w:rPr>
+        <w:t>Conclusion</w:t>
+      </w:r>
+    </w:p>
+    <w:p>
+      <w:pPr>
+        <w:pStyle w:val="ListParagraph"/>
+        <w:numPr>
+          <w:ilvl w:val="1"/>
+          <w:numId w:val="1"/>
+        </w:numPr>
+      </w:pPr>
+      <w:r>
+        <w:t>Here, I will off</w:t>
+      </w:r>
+      <w:r>
+        <w:t>er my own thoughts on Big Data as well as summarising wha</w:t>
+      </w:r>
+      <w:r>
+        <w:t xml:space="preserve">t’s been covered in the review. </w:t>
+      </w:r>
     </w:p>
     <w:sectPr>
       <w:pgSz w:w="11906" w:h="16838"/>

</xml_diff>